<commit_message>
update template.docx to use black font
</commit_message>
<xml_diff>
--- a/defaults/TEMPLATE.docx
+++ b/defaults/TEMPLATE.docx
@@ -1,6 +1,6 @@
 
 <file path=word/document.xml><?xml version="1.0" encoding="utf-8"?>
-<w:document xmlns:wpc="http://schemas.microsoft.com/office/word/2010/wordprocessingCanvas" xmlns:cx="http://schemas.microsoft.com/office/drawing/2014/chartex" xmlns:cx1="http://schemas.microsoft.com/office/drawing/2015/9/8/chartex" xmlns:cx2="http://schemas.microsoft.com/office/drawing/2015/10/21/chartex" xmlns:cx3="http://schemas.microsoft.com/office/drawing/2016/5/9/chartex" xmlns:cx4="http://schemas.microsoft.com/office/drawing/2016/5/10/chartex" xmlns:cx5="http://schemas.microsoft.com/office/drawing/2016/5/11/chartex" xmlns:cx6="http://schemas.microsoft.com/office/drawing/2016/5/12/chartex" xmlns:cx7="http://schemas.microsoft.com/office/drawing/2016/5/13/chartex" xmlns:cx8="http://schemas.microsoft.com/office/drawing/2016/5/14/chartex" xmlns:mc="http://schemas.openxmlformats.org/markup-compatibility/2006" xmlns:aink="http://schemas.microsoft.com/office/drawing/2016/ink" xmlns:am3d="http://schemas.microsoft.com/office/drawing/2017/model3d" xmlns:o="urn:schemas-microsoft-com:office:office" xmlns:oel="http://schemas.microsoft.com/office/2019/extlst" xmlns:r="http://schemas.openxmlformats.org/officeDocument/2006/relationships" xmlns:m="http://schemas.openxmlformats.org/officeDocument/2006/math" xmlns:v="urn:schemas-microsoft-com:vml" xmlns:wp14="http://schemas.microsoft.com/office/word/2010/wordprocessingDrawing" xmlns:wp="http://schemas.openxmlformats.org/drawingml/2006/wordprocessingDrawing" xmlns:w10="urn:schemas-microsoft-com:office:word" xmlns:w="http://schemas.openxmlformats.org/wordprocessingml/2006/main" xmlns:w14="http://schemas.microsoft.com/office/word/2010/wordml" xmlns:w15="http://schemas.microsoft.com/office/word/2012/wordml" xmlns:w16cex="http://schemas.microsoft.com/office/word/2018/wordml/cex" xmlns:w16cid="http://schemas.microsoft.com/office/word/2016/wordml/cid" xmlns:w16="http://schemas.microsoft.com/office/word/2018/wordml" xmlns:w16sdtdh="http://schemas.microsoft.com/office/word/2020/wordml/sdtdatahash" xmlns:w16se="http://schemas.microsoft.com/office/word/2015/wordml/symex" xmlns:wpg="http://schemas.microsoft.com/office/word/2010/wordprocessingGroup" xmlns:wpi="http://schemas.microsoft.com/office/word/2010/wordprocessingInk" xmlns:wne="http://schemas.microsoft.com/office/word/2006/wordml" xmlns:wps="http://schemas.microsoft.com/office/word/2010/wordprocessingShape" mc:Ignorable="w14 w15 w16se w16cid w16 w16cex w16sdtdh wp14">
+<w:document xmlns:wpc="http://schemas.microsoft.com/office/word/2010/wordprocessingCanvas" xmlns:cx="http://schemas.microsoft.com/office/drawing/2014/chartex" xmlns:cx1="http://schemas.microsoft.com/office/drawing/2015/9/8/chartex" xmlns:mc="http://schemas.openxmlformats.org/markup-compatibility/2006" xmlns:o="urn:schemas-microsoft-com:office:office" xmlns:r="http://schemas.openxmlformats.org/officeDocument/2006/relationships" xmlns:m="http://schemas.openxmlformats.org/officeDocument/2006/math" xmlns:v="urn:schemas-microsoft-com:vml" xmlns:wp14="http://schemas.microsoft.com/office/word/2010/wordprocessingDrawing" xmlns:wp="http://schemas.openxmlformats.org/drawingml/2006/wordprocessingDrawing" xmlns:w10="urn:schemas-microsoft-com:office:word" xmlns:w="http://schemas.openxmlformats.org/wordprocessingml/2006/main" xmlns:w14="http://schemas.microsoft.com/office/word/2010/wordml" xmlns:w15="http://schemas.microsoft.com/office/word/2012/wordml" xmlns:w16se="http://schemas.microsoft.com/office/word/2015/wordml/symex" xmlns:wpg="http://schemas.microsoft.com/office/word/2010/wordprocessingGroup" xmlns:wpi="http://schemas.microsoft.com/office/word/2010/wordprocessingInk" xmlns:wne="http://schemas.microsoft.com/office/word/2006/wordml" xmlns:wps="http://schemas.microsoft.com/office/word/2010/wordprocessingShape" mc:Ignorable="w14 w15 w16se wp14">
   <w:body>
     <w:p>
       <w:pPr>
@@ -201,25 +201,7 @@
                                 <w:sz w:val="28"/>
                                 <w:szCs w:val="28"/>
                               </w:rPr>
-                              <w:t xml:space="preserve">This device was assembled, tested and calibrated in accordance with its specifications and prior to release for shipment. All measurement standards used to perform this calibration conform to ISO 17025 and are certified on a regular basis with documented traceability to N.I.S.T. </w:t>
-                            </w:r>
-                            <w:r>
-                              <w:rPr>
-                                <w:rFonts w:ascii="AvenirNext LT Pro Regular" w:hAnsi="AvenirNext LT Pro Regular"/>
-                                <w:color w:val="auto"/>
-                                <w:sz w:val="28"/>
-                                <w:szCs w:val="28"/>
-                              </w:rPr>
-                              <w:t>T</w:t>
-                            </w:r>
-                            <w:r>
-                              <w:rPr>
-                                <w:rFonts w:ascii="AvenirNext LT Pro Regular" w:hAnsi="AvenirNext LT Pro Regular"/>
-                                <w:color w:val="auto"/>
-                                <w:sz w:val="28"/>
-                                <w:szCs w:val="28"/>
-                              </w:rPr>
-                              <w:t>he calibration results for this device are recorded below.</w:t>
+                              <w:t>This device was assembled, tested and calibrated in accordance with its specifications and prior to release for shipment. All measurement standards used to perform this calibration conform to ISO 17025 and are certified on a regular basis with documented traceability to N.I.S.T. The calibration results for this device are recorded below.</w:t>
                             </w:r>
                           </w:p>
                           <w:p>
@@ -401,7 +383,7 @@
                                     <w:rPr>
                                       <w:rFonts w:ascii="Arial" w:hAnsi="Arial" w:cs="Arial"/>
                                       <w:noProof/>
-                                      <w:color w:val="000000"/>
+                                      <w:color w:val="auto"/>
                                       <w:sz w:val="21"/>
                                       <w:szCs w:val="21"/>
                                     </w:rPr>
@@ -476,25 +458,7 @@
                                       <w:sz w:val="18"/>
                                       <w:szCs w:val="18"/>
                                     </w:rPr>
-                                    <w:t>800 Capitola Drive</w:t>
-                                  </w:r>
-                                  <w:r>
-                                    <w:rPr>
-                                      <w:rFonts w:ascii="AvenirNext LT Pro Regular" w:eastAsia="Calibri" w:hAnsi="AvenirNext LT Pro Regular"/>
-                                      <w:color w:val="auto"/>
-                                      <w:sz w:val="18"/>
-                                      <w:szCs w:val="18"/>
-                                    </w:rPr>
-                                    <w:t>,</w:t>
-                                  </w:r>
-                                  <w:r>
-                                    <w:rPr>
-                                      <w:rFonts w:ascii="AvenirNext LT Pro Regular" w:eastAsia="Calibri" w:hAnsi="AvenirNext LT Pro Regular"/>
-                                      <w:color w:val="auto"/>
-                                      <w:sz w:val="18"/>
-                                      <w:szCs w:val="18"/>
-                                    </w:rPr>
-                                    <w:t xml:space="preserve"> Suite 7</w:t>
+                                    <w:t>800 Capitola Drive, Suite 7</w:t>
                                   </w:r>
                                   <w:r>
                                     <w:rPr>
@@ -558,6 +522,7 @@
                                       <w:rPr>
                                         <w:rStyle w:val="Hyperlink"/>
                                         <w:rFonts w:ascii="AvenirNext LT Pro Regular" w:eastAsia="Calibri" w:hAnsi="AvenirNext LT Pro Regular"/>
+                                        <w:color w:val="auto"/>
                                         <w:sz w:val="18"/>
                                         <w:szCs w:val="18"/>
                                       </w:rPr>
@@ -721,12 +686,23 @@
                                   <w:r>
                                     <w:rPr>
                                       <w:rFonts w:ascii="Edwardian Script ITC" w:hAnsi="Edwardian Script ITC"/>
-                                      <w:color w:val="000000" w:themeColor="text1"/>
+                                      <w:color w:val="auto"/>
                                       <w:sz w:val="44"/>
                                       <w:szCs w:val="52"/>
                                     </w:rPr>
-                                    <w:t>David Gaussiran</w:t>
+                                    <w:t xml:space="preserve">David </w:t>
                                   </w:r>
+                                  <w:proofErr w:type="spellStart"/>
+                                  <w:r>
+                                    <w:rPr>
+                                      <w:rFonts w:ascii="Edwardian Script ITC" w:hAnsi="Edwardian Script ITC"/>
+                                      <w:color w:val="auto"/>
+                                      <w:sz w:val="44"/>
+                                      <w:szCs w:val="52"/>
+                                    </w:rPr>
+                                    <w:t>Gaussiran</w:t>
+                                  </w:r>
+                                  <w:proofErr w:type="spellEnd"/>
                                 </w:p>
                               </w:tc>
                               <w:tc>
@@ -949,7 +925,7 @@
           </mc:Choice>
           <mc:Fallback>
             <w:pict>
-              <v:rect w14:anchorId="2C17FCA7" id="Rectangle 60" o:spid="_x0000_s1026" style="position:absolute;left:0;text-align:left;margin-left:56pt;margin-top:52.5pt;width:680.4pt;height:502.8pt;z-index:-251656192;visibility:visible;mso-wrap-style:square;mso-width-percent:0;mso-height-percent:0;mso-wrap-distance-left:9pt;mso-wrap-distance-top:0;mso-wrap-distance-right:9pt;mso-wrap-distance-bottom:0;mso-position-horizontal:absolute;mso-position-horizontal-relative:page;mso-position-vertical:absolute;mso-position-vertical-relative:page;mso-width-percent:0;mso-height-percent:0;mso-width-relative:page;mso-height-relative:page;v-text-anchor:top" o:gfxdata="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" fillcolor="white [3201]" stroked="f" strokeweight="2pt">
+              <v:rect w14:anchorId="2C17FCA7" id="Rectangle 60" o:spid="_x0000_s1026" style="position:absolute;left:0;text-align:left;margin-left:56pt;margin-top:52.5pt;width:680.4pt;height:502.8pt;z-index:-251656192;visibility:visible;mso-wrap-style:square;mso-width-percent:0;mso-height-percent:0;mso-wrap-distance-left:9pt;mso-wrap-distance-top:0;mso-wrap-distance-right:9pt;mso-wrap-distance-bottom:0;mso-position-horizontal:absolute;mso-position-horizontal-relative:page;mso-position-vertical:absolute;mso-position-vertical-relative:page;mso-width-percent:0;mso-height-percent:0;mso-width-relative:page;mso-height-relative:page;v-text-anchor:top" o:gfxdata="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" fillcolor="white [3201]" stroked="f" strokeweight="2pt">
                 <v:textbox>
                   <w:txbxContent>
                     <w:p>
@@ -1076,25 +1052,7 @@
                           <w:sz w:val="28"/>
                           <w:szCs w:val="28"/>
                         </w:rPr>
-                        <w:t xml:space="preserve">This device was assembled, tested and calibrated in accordance with its specifications and prior to release for shipment. All measurement standards used to perform this calibration conform to ISO 17025 and are certified on a regular basis with documented traceability to N.I.S.T. </w:t>
-                      </w:r>
-                      <w:r>
-                        <w:rPr>
-                          <w:rFonts w:ascii="AvenirNext LT Pro Regular" w:hAnsi="AvenirNext LT Pro Regular"/>
-                          <w:color w:val="auto"/>
-                          <w:sz w:val="28"/>
-                          <w:szCs w:val="28"/>
-                        </w:rPr>
-                        <w:t>T</w:t>
-                      </w:r>
-                      <w:r>
-                        <w:rPr>
-                          <w:rFonts w:ascii="AvenirNext LT Pro Regular" w:hAnsi="AvenirNext LT Pro Regular"/>
-                          <w:color w:val="auto"/>
-                          <w:sz w:val="28"/>
-                          <w:szCs w:val="28"/>
-                        </w:rPr>
-                        <w:t>he calibration results for this device are recorded below.</w:t>
+                        <w:t>This device was assembled, tested and calibrated in accordance with its specifications and prior to release for shipment. All measurement standards used to perform this calibration conform to ISO 17025 and are certified on a regular basis with documented traceability to N.I.S.T. The calibration results for this device are recorded below.</w:t>
                       </w:r>
                     </w:p>
                     <w:p>
@@ -1276,7 +1234,7 @@
                               <w:rPr>
                                 <w:rFonts w:ascii="Arial" w:hAnsi="Arial" w:cs="Arial"/>
                                 <w:noProof/>
-                                <w:color w:val="000000"/>
+                                <w:color w:val="auto"/>
                                 <w:sz w:val="21"/>
                                 <w:szCs w:val="21"/>
                               </w:rPr>
@@ -1351,25 +1309,7 @@
                                 <w:sz w:val="18"/>
                                 <w:szCs w:val="18"/>
                               </w:rPr>
-                              <w:t>800 Capitola Drive</w:t>
-                            </w:r>
-                            <w:r>
-                              <w:rPr>
-                                <w:rFonts w:ascii="AvenirNext LT Pro Regular" w:eastAsia="Calibri" w:hAnsi="AvenirNext LT Pro Regular"/>
-                                <w:color w:val="auto"/>
-                                <w:sz w:val="18"/>
-                                <w:szCs w:val="18"/>
-                              </w:rPr>
-                              <w:t>,</w:t>
-                            </w:r>
-                            <w:r>
-                              <w:rPr>
-                                <w:rFonts w:ascii="AvenirNext LT Pro Regular" w:eastAsia="Calibri" w:hAnsi="AvenirNext LT Pro Regular"/>
-                                <w:color w:val="auto"/>
-                                <w:sz w:val="18"/>
-                                <w:szCs w:val="18"/>
-                              </w:rPr>
-                              <w:t xml:space="preserve"> Suite 7</w:t>
+                              <w:t>800 Capitola Drive, Suite 7</w:t>
                             </w:r>
                             <w:r>
                               <w:rPr>
@@ -1433,6 +1373,7 @@
                                 <w:rPr>
                                   <w:rStyle w:val="Hyperlink"/>
                                   <w:rFonts w:ascii="AvenirNext LT Pro Regular" w:eastAsia="Calibri" w:hAnsi="AvenirNext LT Pro Regular"/>
+                                  <w:color w:val="auto"/>
                                   <w:sz w:val="18"/>
                                   <w:szCs w:val="18"/>
                                 </w:rPr>
@@ -1596,12 +1537,23 @@
                             <w:r>
                               <w:rPr>
                                 <w:rFonts w:ascii="Edwardian Script ITC" w:hAnsi="Edwardian Script ITC"/>
-                                <w:color w:val="000000" w:themeColor="text1"/>
+                                <w:color w:val="auto"/>
                                 <w:sz w:val="44"/>
                                 <w:szCs w:val="52"/>
                               </w:rPr>
-                              <w:t>David Gaussiran</w:t>
+                              <w:t xml:space="preserve">David </w:t>
                             </w:r>
+                            <w:proofErr w:type="spellStart"/>
+                            <w:r>
+                              <w:rPr>
+                                <w:rFonts w:ascii="Edwardian Script ITC" w:hAnsi="Edwardian Script ITC"/>
+                                <w:color w:val="auto"/>
+                                <w:sz w:val="44"/>
+                                <w:szCs w:val="52"/>
+                              </w:rPr>
+                              <w:t>Gaussiran</w:t>
+                            </w:r>
+                            <w:proofErr w:type="spellEnd"/>
                           </w:p>
                         </w:tc>
                         <w:tc>
@@ -1889,7 +1841,7 @@
               </wp:anchor>
             </w:drawing>
           </mc:Choice>
-          <mc:Fallback>
+          <mc:Fallback xmlns:w16sdtdh="http://schemas.microsoft.com/office/word/2020/wordml/sdtdatahash" xmlns:w16="http://schemas.microsoft.com/office/word/2018/wordml" xmlns:w16cid="http://schemas.microsoft.com/office/word/2016/wordml/cid" xmlns:w16cex="http://schemas.microsoft.com/office/word/2018/wordml/cex" xmlns:oel="http://schemas.microsoft.com/office/2019/extlst" xmlns:am3d="http://schemas.microsoft.com/office/drawing/2017/model3d" xmlns:aink="http://schemas.microsoft.com/office/drawing/2016/ink" xmlns:cx8="http://schemas.microsoft.com/office/drawing/2016/5/14/chartex" xmlns:cx7="http://schemas.microsoft.com/office/drawing/2016/5/13/chartex" xmlns:cx6="http://schemas.microsoft.com/office/drawing/2016/5/12/chartex" xmlns:cx5="http://schemas.microsoft.com/office/drawing/2016/5/11/chartex" xmlns:cx4="http://schemas.microsoft.com/office/drawing/2016/5/10/chartex" xmlns:cx3="http://schemas.microsoft.com/office/drawing/2016/5/9/chartex" xmlns:cx2="http://schemas.microsoft.com/office/drawing/2015/10/21/chartex">
             <w:pict>
               <v:rect w14:anchorId="4B551111" id="Rectangle 59" o:spid="_x0000_s1026" style="position:absolute;margin-left:46.8pt;margin-top:44.4pt;width:699pt;height:518.4pt;z-index:-251657216;visibility:visible;mso-wrap-style:square;mso-width-percent:0;mso-height-percent:0;mso-wrap-distance-left:9pt;mso-wrap-distance-top:0;mso-wrap-distance-right:9pt;mso-wrap-distance-bottom:0;mso-position-horizontal:absolute;mso-position-horizontal-relative:page;mso-position-vertical:absolute;mso-position-vertical-relative:page;mso-width-percent:0;mso-height-percent:0;mso-width-relative:page;mso-height-relative:page;v-text-anchor:top" o:gfxdata="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" fillcolor="#1b3a7d [1609]" stroked="f" strokeweight="2pt">
                 <w10:wrap anchorx="page" anchory="page"/>
@@ -1927,10 +1879,15 @@
             <w:tcW w:w="888" w:type="dxa"/>
           </w:tcPr>
           <w:p>
+            <w:pPr>
+              <w:rPr>
+                <w:color w:val="auto"/>
+              </w:rPr>
+            </w:pPr>
             <w:r>
               <w:rPr>
                 <w:rFonts w:ascii="AvenirNext LT Pro Regular" w:hAnsi="AvenirNext LT Pro Regular"/>
-                <w:color w:val="FFFFFF"/>
+                <w:color w:val="auto"/>
                 <w:sz w:val="60"/>
               </w:rPr>
               <w:t>SN</w:t>
@@ -1942,10 +1899,15 @@
             <w:tcW w:w="5251" w:type="dxa"/>
           </w:tcPr>
           <w:p>
+            <w:pPr>
+              <w:rPr>
+                <w:color w:val="auto"/>
+              </w:rPr>
+            </w:pPr>
             <w:r>
               <w:rPr>
                 <w:rFonts w:ascii="AvenirNext LT Pro Regular" w:hAnsi="AvenirNext LT Pro Regular"/>
-                <w:color w:val="FFFFFF"/>
+                <w:color w:val="auto"/>
                 <w:sz w:val="60"/>
               </w:rPr>
               <w:t>SERIAL NUMBER</w:t>
@@ -2054,10 +2016,12 @@
               <w:rPr>
                 <w:b/>
                 <w:bCs/>
+                <w:color w:val="auto"/>
                 <w:sz w:val="24"/>
                 <w:szCs w:val="14"/>
               </w:rPr>
             </w:pPr>
+            <w:bookmarkStart w:id="0" w:name="_GoBack" w:colFirst="0" w:colLast="2"/>
           </w:p>
         </w:tc>
         <w:tc>
@@ -2070,6 +2034,7 @@
               <w:rPr>
                 <w:b/>
                 <w:bCs/>
+                <w:color w:val="auto"/>
                 <w:sz w:val="24"/>
                 <w:szCs w:val="14"/>
               </w:rPr>
@@ -2078,7 +2043,7 @@
               <w:rPr>
                 <w:rFonts w:ascii="AvenirNext LT Pro Regular" w:hAnsi="AvenirNext LT Pro Regular"/>
                 <w:b/>
-                <w:color w:val="FFFFFF" w:themeColor="background1"/>
+                <w:color w:val="auto"/>
                 <w:sz w:val="24"/>
                 <w:szCs w:val="24"/>
               </w:rPr>
@@ -2096,7 +2061,7 @@
               <w:rPr>
                 <w:b/>
                 <w:bCs/>
-                <w:color w:val="FFFFFF" w:themeColor="background1"/>
+                <w:color w:val="auto"/>
                 <w:sz w:val="24"/>
                 <w:szCs w:val="14"/>
               </w:rPr>
@@ -2105,7 +2070,7 @@
               <w:rPr>
                 <w:rFonts w:ascii="AvenirNext LT Pro Regular" w:hAnsi="AvenirNext LT Pro Regular"/>
                 <w:b/>
-                <w:color w:val="FFFFFF" w:themeColor="background1"/>
+                <w:color w:val="auto"/>
                 <w:sz w:val="24"/>
                 <w:szCs w:val="24"/>
               </w:rPr>
@@ -2115,7 +2080,7 @@
               <w:rPr>
                 <w:b/>
                 <w:bCs/>
-                <w:color w:val="FFFFFF" w:themeColor="background1"/>
+                <w:color w:val="auto"/>
                 <w:sz w:val="24"/>
                 <w:szCs w:val="14"/>
               </w:rPr>
@@ -2125,7 +2090,7 @@
               <w:rPr>
                 <w:rFonts w:ascii="AvenirNext LT Pro Regular" w:hAnsi="AvenirNext LT Pro Regular"/>
                 <w:b/>
-                <w:color w:val="FFFFFF" w:themeColor="background1"/>
+                <w:color w:val="auto"/>
                 <w:sz w:val="24"/>
                 <w:szCs w:val="24"/>
               </w:rPr>
@@ -2143,7 +2108,7 @@
               <w:rPr>
                 <w:b/>
                 <w:bCs/>
-                <w:color w:val="FFFFFF" w:themeColor="background1"/>
+                <w:color w:val="auto"/>
                 <w:sz w:val="24"/>
                 <w:szCs w:val="14"/>
               </w:rPr>
@@ -2152,7 +2117,7 @@
               <w:rPr>
                 <w:rFonts w:ascii="AvenirNext LT Pro Regular" w:hAnsi="AvenirNext LT Pro Regular"/>
                 <w:b/>
-                <w:color w:val="FFFFFF" w:themeColor="background1"/>
+                <w:color w:val="auto"/>
                 <w:sz w:val="24"/>
                 <w:szCs w:val="24"/>
               </w:rPr>
@@ -2175,7 +2140,7 @@
               <w:rPr>
                 <w:b/>
                 <w:bCs/>
-                <w:color w:val="FFFFFF" w:themeColor="background1"/>
+                <w:color w:val="auto"/>
                 <w:sz w:val="24"/>
                 <w:szCs w:val="14"/>
               </w:rPr>
@@ -2183,7 +2148,7 @@
             <w:r>
               <w:rPr>
                 <w:rFonts w:ascii="AvenirNext LT Pro Regular" w:hAnsi="AvenirNext LT Pro Regular"/>
-                <w:color w:val="FFFFFF" w:themeColor="background1"/>
+                <w:color w:val="auto"/>
                 <w:sz w:val="24"/>
                 <w:szCs w:val="24"/>
               </w:rPr>
@@ -2193,7 +2158,7 @@
               <w:rPr>
                 <w:b/>
                 <w:bCs/>
-                <w:color w:val="FFFFFF" w:themeColor="background1"/>
+                <w:color w:val="auto"/>
                 <w:sz w:val="24"/>
                 <w:szCs w:val="14"/>
               </w:rPr>
@@ -2209,7 +2174,7 @@
             <w:pPr>
               <w:rPr>
                 <w:rFonts w:ascii="AvenirNext LT Pro Regular" w:hAnsi="AvenirNext LT Pro Regular"/>
-                <w:color w:val="FFFFFF" w:themeColor="background1"/>
+                <w:color w:val="auto"/>
                 <w:sz w:val="24"/>
                 <w:szCs w:val="24"/>
               </w:rPr>
@@ -2217,7 +2182,7 @@
             <w:r>
               <w:rPr>
                 <w:rFonts w:ascii="AvenirNext LT Pro Regular" w:hAnsi="AvenirNext LT Pro Regular"/>
-                <w:color w:val="FFFFFF" w:themeColor="background1"/>
+                <w:color w:val="auto"/>
                 <w:sz w:val="24"/>
                 <w:szCs w:val="24"/>
               </w:rPr>
@@ -2234,7 +2199,7 @@
             <w:pPr>
               <w:rPr>
                 <w:rFonts w:ascii="AvenirNext LT Pro Regular" w:hAnsi="AvenirNext LT Pro Regular"/>
-                <w:color w:val="FFFFFF" w:themeColor="background1"/>
+                <w:color w:val="auto"/>
                 <w:sz w:val="24"/>
                 <w:szCs w:val="24"/>
               </w:rPr>
@@ -2242,7 +2207,7 @@
             <w:r>
               <w:rPr>
                 <w:rFonts w:ascii="AvenirNext LT Pro Regular" w:hAnsi="AvenirNext LT Pro Regular"/>
-                <w:color w:val="FFFFFF" w:themeColor="background1"/>
+                <w:color w:val="auto"/>
                 <w:sz w:val="24"/>
                 <w:szCs w:val="24"/>
               </w:rPr>
@@ -2258,7 +2223,7 @@
             <w:pPr>
               <w:rPr>
                 <w:rFonts w:ascii="AvenirNext LT Pro Regular" w:hAnsi="AvenirNext LT Pro Regular"/>
-                <w:color w:val="FFFFFF" w:themeColor="background1"/>
+                <w:color w:val="auto"/>
                 <w:sz w:val="24"/>
                 <w:szCs w:val="24"/>
               </w:rPr>
@@ -2266,7 +2231,7 @@
             <w:r>
               <w:rPr>
                 <w:rFonts w:ascii="AvenirNext LT Pro Regular" w:hAnsi="AvenirNext LT Pro Regular"/>
-                <w:color w:val="FFFFFF" w:themeColor="background1"/>
+                <w:color w:val="auto"/>
                 <w:sz w:val="24"/>
                 <w:szCs w:val="24"/>
               </w:rPr>
@@ -2287,7 +2252,7 @@
             <w:pPr>
               <w:rPr>
                 <w:rFonts w:ascii="AvenirNext LT Pro Regular" w:hAnsi="AvenirNext LT Pro Regular"/>
-                <w:color w:val="FFFFFF" w:themeColor="background1"/>
+                <w:color w:val="auto"/>
                 <w:sz w:val="24"/>
                 <w:szCs w:val="24"/>
               </w:rPr>
@@ -2295,7 +2260,7 @@
             <w:r>
               <w:rPr>
                 <w:rFonts w:ascii="AvenirNext LT Pro Regular" w:hAnsi="AvenirNext LT Pro Regular"/>
-                <w:color w:val="FFFFFF" w:themeColor="background1"/>
+                <w:color w:val="auto"/>
                 <w:sz w:val="24"/>
                 <w:szCs w:val="24"/>
               </w:rPr>
@@ -2311,7 +2276,7 @@
             <w:pPr>
               <w:rPr>
                 <w:rFonts w:ascii="AvenirNext LT Pro Regular" w:hAnsi="AvenirNext LT Pro Regular"/>
-                <w:color w:val="FFFFFF" w:themeColor="background1"/>
+                <w:color w:val="auto"/>
                 <w:sz w:val="24"/>
                 <w:szCs w:val="24"/>
               </w:rPr>
@@ -2319,7 +2284,7 @@
             <w:r>
               <w:rPr>
                 <w:rFonts w:ascii="AvenirNext LT Pro Regular" w:hAnsi="AvenirNext LT Pro Regular"/>
-                <w:color w:val="FFFFFF" w:themeColor="background1"/>
+                <w:color w:val="auto"/>
                 <w:sz w:val="24"/>
                 <w:szCs w:val="24"/>
               </w:rPr>
@@ -2335,7 +2300,7 @@
           <w:p>
             <w:pPr>
               <w:rPr>
-                <w:color w:val="FFFFFF" w:themeColor="background1"/>
+                <w:color w:val="auto"/>
                 <w:sz w:val="24"/>
                 <w:szCs w:val="14"/>
               </w:rPr>
@@ -2343,7 +2308,7 @@
             <w:r>
               <w:rPr>
                 <w:rFonts w:ascii="AvenirNext LT Pro Regular" w:hAnsi="AvenirNext LT Pro Regular"/>
-                <w:color w:val="FFFFFF" w:themeColor="background1"/>
+                <w:color w:val="auto"/>
                 <w:sz w:val="20"/>
               </w:rPr>
               <w:t>Uncertainty of this measurement is within ±0.5 °C. See attached calibration certificate for N.I.S.T. thermometer used to calibrate this device.</w:t>
@@ -2351,6 +2316,7 @@
           </w:p>
         </w:tc>
       </w:tr>
+      <w:bookmarkEnd w:id="0"/>
     </w:tbl>
     <w:p/>
     <w:p/>
@@ -2370,7 +2336,7 @@
 </file>
 
 <file path=word/endnotes.xml><?xml version="1.0" encoding="utf-8"?>
-<w:endnotes xmlns:wpc="http://schemas.microsoft.com/office/word/2010/wordprocessingCanvas" xmlns:cx="http://schemas.microsoft.com/office/drawing/2014/chartex" xmlns:cx1="http://schemas.microsoft.com/office/drawing/2015/9/8/chartex" xmlns:cx2="http://schemas.microsoft.com/office/drawing/2015/10/21/chartex" xmlns:cx3="http://schemas.microsoft.com/office/drawing/2016/5/9/chartex" xmlns:cx4="http://schemas.microsoft.com/office/drawing/2016/5/10/chartex" xmlns:cx5="http://schemas.microsoft.com/office/drawing/2016/5/11/chartex" xmlns:cx6="http://schemas.microsoft.com/office/drawing/2016/5/12/chartex" xmlns:cx7="http://schemas.microsoft.com/office/drawing/2016/5/13/chartex" xmlns:cx8="http://schemas.microsoft.com/office/drawing/2016/5/14/chartex" xmlns:mc="http://schemas.openxmlformats.org/markup-compatibility/2006" xmlns:aink="http://schemas.microsoft.com/office/drawing/2016/ink" xmlns:am3d="http://schemas.microsoft.com/office/drawing/2017/model3d" xmlns:o="urn:schemas-microsoft-com:office:office" xmlns:oel="http://schemas.microsoft.com/office/2019/extlst" xmlns:r="http://schemas.openxmlformats.org/officeDocument/2006/relationships" xmlns:m="http://schemas.openxmlformats.org/officeDocument/2006/math" xmlns:v="urn:schemas-microsoft-com:vml" xmlns:wp14="http://schemas.microsoft.com/office/word/2010/wordprocessingDrawing" xmlns:wp="http://schemas.openxmlformats.org/drawingml/2006/wordprocessingDrawing" xmlns:w10="urn:schemas-microsoft-com:office:word" xmlns:w="http://schemas.openxmlformats.org/wordprocessingml/2006/main" xmlns:w14="http://schemas.microsoft.com/office/word/2010/wordml" xmlns:w15="http://schemas.microsoft.com/office/word/2012/wordml" xmlns:w16cex="http://schemas.microsoft.com/office/word/2018/wordml/cex" xmlns:w16cid="http://schemas.microsoft.com/office/word/2016/wordml/cid" xmlns:w16="http://schemas.microsoft.com/office/word/2018/wordml" xmlns:w16sdtdh="http://schemas.microsoft.com/office/word/2020/wordml/sdtdatahash" xmlns:w16se="http://schemas.microsoft.com/office/word/2015/wordml/symex" xmlns:wpg="http://schemas.microsoft.com/office/word/2010/wordprocessingGroup" xmlns:wpi="http://schemas.microsoft.com/office/word/2010/wordprocessingInk" xmlns:wne="http://schemas.microsoft.com/office/word/2006/wordml" xmlns:wps="http://schemas.microsoft.com/office/word/2010/wordprocessingShape" mc:Ignorable="w14 w15 w16se w16cid w16 w16cex w16sdtdh wp14">
+<w:endnotes xmlns:wpc="http://schemas.microsoft.com/office/word/2010/wordprocessingCanvas" xmlns:cx="http://schemas.microsoft.com/office/drawing/2014/chartex" xmlns:cx1="http://schemas.microsoft.com/office/drawing/2015/9/8/chartex" xmlns:mc="http://schemas.openxmlformats.org/markup-compatibility/2006" xmlns:o="urn:schemas-microsoft-com:office:office" xmlns:r="http://schemas.openxmlformats.org/officeDocument/2006/relationships" xmlns:m="http://schemas.openxmlformats.org/officeDocument/2006/math" xmlns:v="urn:schemas-microsoft-com:vml" xmlns:wp14="http://schemas.microsoft.com/office/word/2010/wordprocessingDrawing" xmlns:wp="http://schemas.openxmlformats.org/drawingml/2006/wordprocessingDrawing" xmlns:w10="urn:schemas-microsoft-com:office:word" xmlns:w="http://schemas.openxmlformats.org/wordprocessingml/2006/main" xmlns:w14="http://schemas.microsoft.com/office/word/2010/wordml" xmlns:w15="http://schemas.microsoft.com/office/word/2012/wordml" xmlns:w16se="http://schemas.microsoft.com/office/word/2015/wordml/symex" xmlns:wpg="http://schemas.microsoft.com/office/word/2010/wordprocessingGroup" xmlns:wpi="http://schemas.microsoft.com/office/word/2010/wordprocessingInk" xmlns:wne="http://schemas.microsoft.com/office/word/2006/wordml" xmlns:wps="http://schemas.microsoft.com/office/word/2010/wordprocessingShape" mc:Ignorable="w14 w15 w16se wp14">
   <w:endnote w:type="separator" w:id="-1">
     <w:p>
       <w:r>
@@ -2389,7 +2355,7 @@
 </file>
 
 <file path=word/footer1.xml><?xml version="1.0" encoding="utf-8"?>
-<w:ftr xmlns:wpc="http://schemas.microsoft.com/office/word/2010/wordprocessingCanvas" xmlns:cx="http://schemas.microsoft.com/office/drawing/2014/chartex" xmlns:cx1="http://schemas.microsoft.com/office/drawing/2015/9/8/chartex" xmlns:cx2="http://schemas.microsoft.com/office/drawing/2015/10/21/chartex" xmlns:cx3="http://schemas.microsoft.com/office/drawing/2016/5/9/chartex" xmlns:cx4="http://schemas.microsoft.com/office/drawing/2016/5/10/chartex" xmlns:cx5="http://schemas.microsoft.com/office/drawing/2016/5/11/chartex" xmlns:cx6="http://schemas.microsoft.com/office/drawing/2016/5/12/chartex" xmlns:cx7="http://schemas.microsoft.com/office/drawing/2016/5/13/chartex" xmlns:cx8="http://schemas.microsoft.com/office/drawing/2016/5/14/chartex" xmlns:mc="http://schemas.openxmlformats.org/markup-compatibility/2006" xmlns:aink="http://schemas.microsoft.com/office/drawing/2016/ink" xmlns:am3d="http://schemas.microsoft.com/office/drawing/2017/model3d" xmlns:o="urn:schemas-microsoft-com:office:office" xmlns:oel="http://schemas.microsoft.com/office/2019/extlst" xmlns:r="http://schemas.openxmlformats.org/officeDocument/2006/relationships" xmlns:m="http://schemas.openxmlformats.org/officeDocument/2006/math" xmlns:v="urn:schemas-microsoft-com:vml" xmlns:wp14="http://schemas.microsoft.com/office/word/2010/wordprocessingDrawing" xmlns:wp="http://schemas.openxmlformats.org/drawingml/2006/wordprocessingDrawing" xmlns:w10="urn:schemas-microsoft-com:office:word" xmlns:w="http://schemas.openxmlformats.org/wordprocessingml/2006/main" xmlns:w14="http://schemas.microsoft.com/office/word/2010/wordml" xmlns:w15="http://schemas.microsoft.com/office/word/2012/wordml" xmlns:w16cex="http://schemas.microsoft.com/office/word/2018/wordml/cex" xmlns:w16cid="http://schemas.microsoft.com/office/word/2016/wordml/cid" xmlns:w16="http://schemas.microsoft.com/office/word/2018/wordml" xmlns:w16sdtdh="http://schemas.microsoft.com/office/word/2020/wordml/sdtdatahash" xmlns:w16se="http://schemas.microsoft.com/office/word/2015/wordml/symex" xmlns:wpg="http://schemas.microsoft.com/office/word/2010/wordprocessingGroup" xmlns:wpi="http://schemas.microsoft.com/office/word/2010/wordprocessingInk" xmlns:wne="http://schemas.microsoft.com/office/word/2006/wordml" xmlns:wps="http://schemas.microsoft.com/office/word/2010/wordprocessingShape" mc:Ignorable="w14 w15 w16se w16cid w16 w16cex w16sdtdh wp14">
+<w:ftr xmlns:wpc="http://schemas.microsoft.com/office/word/2010/wordprocessingCanvas" xmlns:cx="http://schemas.microsoft.com/office/drawing/2014/chartex" xmlns:cx1="http://schemas.microsoft.com/office/drawing/2015/9/8/chartex" xmlns:mc="http://schemas.openxmlformats.org/markup-compatibility/2006" xmlns:o="urn:schemas-microsoft-com:office:office" xmlns:r="http://schemas.openxmlformats.org/officeDocument/2006/relationships" xmlns:m="http://schemas.openxmlformats.org/officeDocument/2006/math" xmlns:v="urn:schemas-microsoft-com:vml" xmlns:wp14="http://schemas.microsoft.com/office/word/2010/wordprocessingDrawing" xmlns:wp="http://schemas.openxmlformats.org/drawingml/2006/wordprocessingDrawing" xmlns:w10="urn:schemas-microsoft-com:office:word" xmlns:w="http://schemas.openxmlformats.org/wordprocessingml/2006/main" xmlns:w14="http://schemas.microsoft.com/office/word/2010/wordml" xmlns:w15="http://schemas.microsoft.com/office/word/2012/wordml" xmlns:w16se="http://schemas.microsoft.com/office/word/2015/wordml/symex" xmlns:wpg="http://schemas.microsoft.com/office/word/2010/wordprocessingGroup" xmlns:wpi="http://schemas.microsoft.com/office/word/2010/wordprocessingInk" xmlns:wne="http://schemas.microsoft.com/office/word/2006/wordml" xmlns:wps="http://schemas.microsoft.com/office/word/2010/wordprocessingShape" mc:Ignorable="w14 w15 w16se wp14">
   <w:p>
     <w:pPr>
       <w:widowControl w:val="0"/>
@@ -2406,7 +2372,7 @@
 </file>
 
 <file path=word/footer2.xml><?xml version="1.0" encoding="utf-8"?>
-<w:ftr xmlns:wpc="http://schemas.microsoft.com/office/word/2010/wordprocessingCanvas" xmlns:cx="http://schemas.microsoft.com/office/drawing/2014/chartex" xmlns:cx1="http://schemas.microsoft.com/office/drawing/2015/9/8/chartex" xmlns:cx2="http://schemas.microsoft.com/office/drawing/2015/10/21/chartex" xmlns:cx3="http://schemas.microsoft.com/office/drawing/2016/5/9/chartex" xmlns:cx4="http://schemas.microsoft.com/office/drawing/2016/5/10/chartex" xmlns:cx5="http://schemas.microsoft.com/office/drawing/2016/5/11/chartex" xmlns:cx6="http://schemas.microsoft.com/office/drawing/2016/5/12/chartex" xmlns:cx7="http://schemas.microsoft.com/office/drawing/2016/5/13/chartex" xmlns:cx8="http://schemas.microsoft.com/office/drawing/2016/5/14/chartex" xmlns:mc="http://schemas.openxmlformats.org/markup-compatibility/2006" xmlns:aink="http://schemas.microsoft.com/office/drawing/2016/ink" xmlns:am3d="http://schemas.microsoft.com/office/drawing/2017/model3d" xmlns:o="urn:schemas-microsoft-com:office:office" xmlns:oel="http://schemas.microsoft.com/office/2019/extlst" xmlns:r="http://schemas.openxmlformats.org/officeDocument/2006/relationships" xmlns:m="http://schemas.openxmlformats.org/officeDocument/2006/math" xmlns:v="urn:schemas-microsoft-com:vml" xmlns:wp14="http://schemas.microsoft.com/office/word/2010/wordprocessingDrawing" xmlns:wp="http://schemas.openxmlformats.org/drawingml/2006/wordprocessingDrawing" xmlns:w10="urn:schemas-microsoft-com:office:word" xmlns:w="http://schemas.openxmlformats.org/wordprocessingml/2006/main" xmlns:w14="http://schemas.microsoft.com/office/word/2010/wordml" xmlns:w15="http://schemas.microsoft.com/office/word/2012/wordml" xmlns:w16cex="http://schemas.microsoft.com/office/word/2018/wordml/cex" xmlns:w16cid="http://schemas.microsoft.com/office/word/2016/wordml/cid" xmlns:w16="http://schemas.microsoft.com/office/word/2018/wordml" xmlns:w16sdtdh="http://schemas.microsoft.com/office/word/2020/wordml/sdtdatahash" xmlns:w16se="http://schemas.microsoft.com/office/word/2015/wordml/symex" xmlns:wpg="http://schemas.microsoft.com/office/word/2010/wordprocessingGroup" xmlns:wpi="http://schemas.microsoft.com/office/word/2010/wordprocessingInk" xmlns:wne="http://schemas.microsoft.com/office/word/2006/wordml" xmlns:wps="http://schemas.microsoft.com/office/word/2010/wordprocessingShape" mc:Ignorable="w14 w15 w16se w16cid w16 w16cex w16sdtdh wp14">
+<w:ftr xmlns:wpc="http://schemas.microsoft.com/office/word/2010/wordprocessingCanvas" xmlns:cx="http://schemas.microsoft.com/office/drawing/2014/chartex" xmlns:cx1="http://schemas.microsoft.com/office/drawing/2015/9/8/chartex" xmlns:mc="http://schemas.openxmlformats.org/markup-compatibility/2006" xmlns:o="urn:schemas-microsoft-com:office:office" xmlns:r="http://schemas.openxmlformats.org/officeDocument/2006/relationships" xmlns:m="http://schemas.openxmlformats.org/officeDocument/2006/math" xmlns:v="urn:schemas-microsoft-com:vml" xmlns:wp14="http://schemas.microsoft.com/office/word/2010/wordprocessingDrawing" xmlns:wp="http://schemas.openxmlformats.org/drawingml/2006/wordprocessingDrawing" xmlns:w10="urn:schemas-microsoft-com:office:word" xmlns:w="http://schemas.openxmlformats.org/wordprocessingml/2006/main" xmlns:w14="http://schemas.microsoft.com/office/word/2010/wordml" xmlns:w15="http://schemas.microsoft.com/office/word/2012/wordml" xmlns:w16se="http://schemas.microsoft.com/office/word/2015/wordml/symex" xmlns:wpg="http://schemas.microsoft.com/office/word/2010/wordprocessingGroup" xmlns:wpi="http://schemas.microsoft.com/office/word/2010/wordprocessingInk" xmlns:wne="http://schemas.microsoft.com/office/word/2006/wordml" xmlns:wps="http://schemas.microsoft.com/office/word/2010/wordprocessingShape" mc:Ignorable="w14 w15 w16se wp14">
   <w:p>
     <w:pPr>
       <w:widowControl w:val="0"/>
@@ -2423,7 +2389,7 @@
 </file>
 
 <file path=word/footnotes.xml><?xml version="1.0" encoding="utf-8"?>
-<w:footnotes xmlns:wpc="http://schemas.microsoft.com/office/word/2010/wordprocessingCanvas" xmlns:cx="http://schemas.microsoft.com/office/drawing/2014/chartex" xmlns:cx1="http://schemas.microsoft.com/office/drawing/2015/9/8/chartex" xmlns:cx2="http://schemas.microsoft.com/office/drawing/2015/10/21/chartex" xmlns:cx3="http://schemas.microsoft.com/office/drawing/2016/5/9/chartex" xmlns:cx4="http://schemas.microsoft.com/office/drawing/2016/5/10/chartex" xmlns:cx5="http://schemas.microsoft.com/office/drawing/2016/5/11/chartex" xmlns:cx6="http://schemas.microsoft.com/office/drawing/2016/5/12/chartex" xmlns:cx7="http://schemas.microsoft.com/office/drawing/2016/5/13/chartex" xmlns:cx8="http://schemas.microsoft.com/office/drawing/2016/5/14/chartex" xmlns:mc="http://schemas.openxmlformats.org/markup-compatibility/2006" xmlns:aink="http://schemas.microsoft.com/office/drawing/2016/ink" xmlns:am3d="http://schemas.microsoft.com/office/drawing/2017/model3d" xmlns:o="urn:schemas-microsoft-com:office:office" xmlns:oel="http://schemas.microsoft.com/office/2019/extlst" xmlns:r="http://schemas.openxmlformats.org/officeDocument/2006/relationships" xmlns:m="http://schemas.openxmlformats.org/officeDocument/2006/math" xmlns:v="urn:schemas-microsoft-com:vml" xmlns:wp14="http://schemas.microsoft.com/office/word/2010/wordprocessingDrawing" xmlns:wp="http://schemas.openxmlformats.org/drawingml/2006/wordprocessingDrawing" xmlns:w10="urn:schemas-microsoft-com:office:word" xmlns:w="http://schemas.openxmlformats.org/wordprocessingml/2006/main" xmlns:w14="http://schemas.microsoft.com/office/word/2010/wordml" xmlns:w15="http://schemas.microsoft.com/office/word/2012/wordml" xmlns:w16cex="http://schemas.microsoft.com/office/word/2018/wordml/cex" xmlns:w16cid="http://schemas.microsoft.com/office/word/2016/wordml/cid" xmlns:w16="http://schemas.microsoft.com/office/word/2018/wordml" xmlns:w16sdtdh="http://schemas.microsoft.com/office/word/2020/wordml/sdtdatahash" xmlns:w16se="http://schemas.microsoft.com/office/word/2015/wordml/symex" xmlns:wpg="http://schemas.microsoft.com/office/word/2010/wordprocessingGroup" xmlns:wpi="http://schemas.microsoft.com/office/word/2010/wordprocessingInk" xmlns:wne="http://schemas.microsoft.com/office/word/2006/wordml" xmlns:wps="http://schemas.microsoft.com/office/word/2010/wordprocessingShape" mc:Ignorable="w14 w15 w16se w16cid w16 w16cex w16sdtdh wp14">
+<w:footnotes xmlns:wpc="http://schemas.microsoft.com/office/word/2010/wordprocessingCanvas" xmlns:cx="http://schemas.microsoft.com/office/drawing/2014/chartex" xmlns:cx1="http://schemas.microsoft.com/office/drawing/2015/9/8/chartex" xmlns:mc="http://schemas.openxmlformats.org/markup-compatibility/2006" xmlns:o="urn:schemas-microsoft-com:office:office" xmlns:r="http://schemas.openxmlformats.org/officeDocument/2006/relationships" xmlns:m="http://schemas.openxmlformats.org/officeDocument/2006/math" xmlns:v="urn:schemas-microsoft-com:vml" xmlns:wp14="http://schemas.microsoft.com/office/word/2010/wordprocessingDrawing" xmlns:wp="http://schemas.openxmlformats.org/drawingml/2006/wordprocessingDrawing" xmlns:w10="urn:schemas-microsoft-com:office:word" xmlns:w="http://schemas.openxmlformats.org/wordprocessingml/2006/main" xmlns:w14="http://schemas.microsoft.com/office/word/2010/wordml" xmlns:w15="http://schemas.microsoft.com/office/word/2012/wordml" xmlns:w16se="http://schemas.microsoft.com/office/word/2015/wordml/symex" xmlns:wpg="http://schemas.microsoft.com/office/word/2010/wordprocessingGroup" xmlns:wpi="http://schemas.microsoft.com/office/word/2010/wordprocessingInk" xmlns:wne="http://schemas.microsoft.com/office/word/2006/wordml" xmlns:wps="http://schemas.microsoft.com/office/word/2010/wordprocessingShape" mc:Ignorable="w14 w15 w16se wp14">
   <w:footnote w:type="separator" w:id="-1">
     <w:p>
       <w:r>
@@ -2442,7 +2408,7 @@
 </file>
 
 <file path=word/header1.xml><?xml version="1.0" encoding="utf-8"?>
-<w:hdr xmlns:wpc="http://schemas.microsoft.com/office/word/2010/wordprocessingCanvas" xmlns:cx="http://schemas.microsoft.com/office/drawing/2014/chartex" xmlns:cx1="http://schemas.microsoft.com/office/drawing/2015/9/8/chartex" xmlns:cx2="http://schemas.microsoft.com/office/drawing/2015/10/21/chartex" xmlns:cx3="http://schemas.microsoft.com/office/drawing/2016/5/9/chartex" xmlns:cx4="http://schemas.microsoft.com/office/drawing/2016/5/10/chartex" xmlns:cx5="http://schemas.microsoft.com/office/drawing/2016/5/11/chartex" xmlns:cx6="http://schemas.microsoft.com/office/drawing/2016/5/12/chartex" xmlns:cx7="http://schemas.microsoft.com/office/drawing/2016/5/13/chartex" xmlns:cx8="http://schemas.microsoft.com/office/drawing/2016/5/14/chartex" xmlns:mc="http://schemas.openxmlformats.org/markup-compatibility/2006" xmlns:aink="http://schemas.microsoft.com/office/drawing/2016/ink" xmlns:am3d="http://schemas.microsoft.com/office/drawing/2017/model3d" xmlns:o="urn:schemas-microsoft-com:office:office" xmlns:oel="http://schemas.microsoft.com/office/2019/extlst" xmlns:r="http://schemas.openxmlformats.org/officeDocument/2006/relationships" xmlns:m="http://schemas.openxmlformats.org/officeDocument/2006/math" xmlns:v="urn:schemas-microsoft-com:vml" xmlns:wp14="http://schemas.microsoft.com/office/word/2010/wordprocessingDrawing" xmlns:wp="http://schemas.openxmlformats.org/drawingml/2006/wordprocessingDrawing" xmlns:w10="urn:schemas-microsoft-com:office:word" xmlns:w="http://schemas.openxmlformats.org/wordprocessingml/2006/main" xmlns:w14="http://schemas.microsoft.com/office/word/2010/wordml" xmlns:w15="http://schemas.microsoft.com/office/word/2012/wordml" xmlns:w16cex="http://schemas.microsoft.com/office/word/2018/wordml/cex" xmlns:w16cid="http://schemas.microsoft.com/office/word/2016/wordml/cid" xmlns:w16="http://schemas.microsoft.com/office/word/2018/wordml" xmlns:w16sdtdh="http://schemas.microsoft.com/office/word/2020/wordml/sdtdatahash" xmlns:w16se="http://schemas.microsoft.com/office/word/2015/wordml/symex" xmlns:wpg="http://schemas.microsoft.com/office/word/2010/wordprocessingGroup" xmlns:wpi="http://schemas.microsoft.com/office/word/2010/wordprocessingInk" xmlns:wne="http://schemas.microsoft.com/office/word/2006/wordml" xmlns:wps="http://schemas.microsoft.com/office/word/2010/wordprocessingShape" mc:Ignorable="w14 w15 w16se w16cid w16 w16cex w16sdtdh wp14">
+<w:hdr xmlns:wpc="http://schemas.microsoft.com/office/word/2010/wordprocessingCanvas" xmlns:cx="http://schemas.microsoft.com/office/drawing/2014/chartex" xmlns:cx1="http://schemas.microsoft.com/office/drawing/2015/9/8/chartex" xmlns:mc="http://schemas.openxmlformats.org/markup-compatibility/2006" xmlns:o="urn:schemas-microsoft-com:office:office" xmlns:r="http://schemas.openxmlformats.org/officeDocument/2006/relationships" xmlns:m="http://schemas.openxmlformats.org/officeDocument/2006/math" xmlns:v="urn:schemas-microsoft-com:vml" xmlns:wp14="http://schemas.microsoft.com/office/word/2010/wordprocessingDrawing" xmlns:wp="http://schemas.openxmlformats.org/drawingml/2006/wordprocessingDrawing" xmlns:w10="urn:schemas-microsoft-com:office:word" xmlns:w="http://schemas.openxmlformats.org/wordprocessingml/2006/main" xmlns:w14="http://schemas.microsoft.com/office/word/2010/wordml" xmlns:w15="http://schemas.microsoft.com/office/word/2012/wordml" xmlns:w16se="http://schemas.microsoft.com/office/word/2015/wordml/symex" xmlns:wpg="http://schemas.microsoft.com/office/word/2010/wordprocessingGroup" xmlns:wpi="http://schemas.microsoft.com/office/word/2010/wordprocessingInk" xmlns:wne="http://schemas.microsoft.com/office/word/2006/wordml" xmlns:wps="http://schemas.microsoft.com/office/word/2010/wordprocessingShape" mc:Ignorable="w14 w15 w16se wp14">
   <w:p>
     <w:pPr>
       <w:widowControl w:val="0"/>
@@ -2459,7 +2425,7 @@
 </file>
 
 <file path=word/header2.xml><?xml version="1.0" encoding="utf-8"?>
-<w:hdr xmlns:wpc="http://schemas.microsoft.com/office/word/2010/wordprocessingCanvas" xmlns:cx="http://schemas.microsoft.com/office/drawing/2014/chartex" xmlns:cx1="http://schemas.microsoft.com/office/drawing/2015/9/8/chartex" xmlns:cx2="http://schemas.microsoft.com/office/drawing/2015/10/21/chartex" xmlns:cx3="http://schemas.microsoft.com/office/drawing/2016/5/9/chartex" xmlns:cx4="http://schemas.microsoft.com/office/drawing/2016/5/10/chartex" xmlns:cx5="http://schemas.microsoft.com/office/drawing/2016/5/11/chartex" xmlns:cx6="http://schemas.microsoft.com/office/drawing/2016/5/12/chartex" xmlns:cx7="http://schemas.microsoft.com/office/drawing/2016/5/13/chartex" xmlns:cx8="http://schemas.microsoft.com/office/drawing/2016/5/14/chartex" xmlns:mc="http://schemas.openxmlformats.org/markup-compatibility/2006" xmlns:aink="http://schemas.microsoft.com/office/drawing/2016/ink" xmlns:am3d="http://schemas.microsoft.com/office/drawing/2017/model3d" xmlns:o="urn:schemas-microsoft-com:office:office" xmlns:oel="http://schemas.microsoft.com/office/2019/extlst" xmlns:r="http://schemas.openxmlformats.org/officeDocument/2006/relationships" xmlns:m="http://schemas.openxmlformats.org/officeDocument/2006/math" xmlns:v="urn:schemas-microsoft-com:vml" xmlns:wp14="http://schemas.microsoft.com/office/word/2010/wordprocessingDrawing" xmlns:wp="http://schemas.openxmlformats.org/drawingml/2006/wordprocessingDrawing" xmlns:w10="urn:schemas-microsoft-com:office:word" xmlns:w="http://schemas.openxmlformats.org/wordprocessingml/2006/main" xmlns:w14="http://schemas.microsoft.com/office/word/2010/wordml" xmlns:w15="http://schemas.microsoft.com/office/word/2012/wordml" xmlns:w16cex="http://schemas.microsoft.com/office/word/2018/wordml/cex" xmlns:w16cid="http://schemas.microsoft.com/office/word/2016/wordml/cid" xmlns:w16="http://schemas.microsoft.com/office/word/2018/wordml" xmlns:w16sdtdh="http://schemas.microsoft.com/office/word/2020/wordml/sdtdatahash" xmlns:w16se="http://schemas.microsoft.com/office/word/2015/wordml/symex" xmlns:wpg="http://schemas.microsoft.com/office/word/2010/wordprocessingGroup" xmlns:wpi="http://schemas.microsoft.com/office/word/2010/wordprocessingInk" xmlns:wne="http://schemas.microsoft.com/office/word/2006/wordml" xmlns:wps="http://schemas.microsoft.com/office/word/2010/wordprocessingShape" mc:Ignorable="w14 w15 w16se w16cid w16 w16cex w16sdtdh wp14">
+<w:hdr xmlns:wpc="http://schemas.microsoft.com/office/word/2010/wordprocessingCanvas" xmlns:cx="http://schemas.microsoft.com/office/drawing/2014/chartex" xmlns:cx1="http://schemas.microsoft.com/office/drawing/2015/9/8/chartex" xmlns:mc="http://schemas.openxmlformats.org/markup-compatibility/2006" xmlns:o="urn:schemas-microsoft-com:office:office" xmlns:r="http://schemas.openxmlformats.org/officeDocument/2006/relationships" xmlns:m="http://schemas.openxmlformats.org/officeDocument/2006/math" xmlns:v="urn:schemas-microsoft-com:vml" xmlns:wp14="http://schemas.microsoft.com/office/word/2010/wordprocessingDrawing" xmlns:wp="http://schemas.openxmlformats.org/drawingml/2006/wordprocessingDrawing" xmlns:w10="urn:schemas-microsoft-com:office:word" xmlns:w="http://schemas.openxmlformats.org/wordprocessingml/2006/main" xmlns:w14="http://schemas.microsoft.com/office/word/2010/wordml" xmlns:w15="http://schemas.microsoft.com/office/word/2012/wordml" xmlns:w16se="http://schemas.microsoft.com/office/word/2015/wordml/symex" xmlns:wpg="http://schemas.microsoft.com/office/word/2010/wordprocessingGroup" xmlns:wpi="http://schemas.microsoft.com/office/word/2010/wordprocessingInk" xmlns:wne="http://schemas.microsoft.com/office/word/2006/wordml" xmlns:wps="http://schemas.microsoft.com/office/word/2010/wordprocessingShape" mc:Ignorable="w14 w15 w16se wp14">
   <w:p>
     <w:pPr>
       <w:widowControl w:val="0"/>
@@ -2476,7 +2442,7 @@
 </file>
 
 <file path=word/numbering.xml><?xml version="1.0" encoding="utf-8"?>
-<w:numbering xmlns:wpc="http://schemas.microsoft.com/office/word/2010/wordprocessingCanvas" xmlns:cx="http://schemas.microsoft.com/office/drawing/2014/chartex" xmlns:cx1="http://schemas.microsoft.com/office/drawing/2015/9/8/chartex" xmlns:cx2="http://schemas.microsoft.com/office/drawing/2015/10/21/chartex" xmlns:cx3="http://schemas.microsoft.com/office/drawing/2016/5/9/chartex" xmlns:cx4="http://schemas.microsoft.com/office/drawing/2016/5/10/chartex" xmlns:cx5="http://schemas.microsoft.com/office/drawing/2016/5/11/chartex" xmlns:cx6="http://schemas.microsoft.com/office/drawing/2016/5/12/chartex" xmlns:cx7="http://schemas.microsoft.com/office/drawing/2016/5/13/chartex" xmlns:cx8="http://schemas.microsoft.com/office/drawing/2016/5/14/chartex" xmlns:mc="http://schemas.openxmlformats.org/markup-compatibility/2006" xmlns:aink="http://schemas.microsoft.com/office/drawing/2016/ink" xmlns:am3d="http://schemas.microsoft.com/office/drawing/2017/model3d" xmlns:o="urn:schemas-microsoft-com:office:office" xmlns:oel="http://schemas.microsoft.com/office/2019/extlst" xmlns:r="http://schemas.openxmlformats.org/officeDocument/2006/relationships" xmlns:m="http://schemas.openxmlformats.org/officeDocument/2006/math" xmlns:v="urn:schemas-microsoft-com:vml" xmlns:wp14="http://schemas.microsoft.com/office/word/2010/wordprocessingDrawing" xmlns:wp="http://schemas.openxmlformats.org/drawingml/2006/wordprocessingDrawing" xmlns:w10="urn:schemas-microsoft-com:office:word" xmlns:w="http://schemas.openxmlformats.org/wordprocessingml/2006/main" xmlns:w14="http://schemas.microsoft.com/office/word/2010/wordml" xmlns:w15="http://schemas.microsoft.com/office/word/2012/wordml" xmlns:w16cex="http://schemas.microsoft.com/office/word/2018/wordml/cex" xmlns:w16cid="http://schemas.microsoft.com/office/word/2016/wordml/cid" xmlns:w16="http://schemas.microsoft.com/office/word/2018/wordml" xmlns:w16sdtdh="http://schemas.microsoft.com/office/word/2020/wordml/sdtdatahash" xmlns:w16se="http://schemas.microsoft.com/office/word/2015/wordml/symex" xmlns:wpg="http://schemas.microsoft.com/office/word/2010/wordprocessingGroup" xmlns:wpi="http://schemas.microsoft.com/office/word/2010/wordprocessingInk" xmlns:wne="http://schemas.microsoft.com/office/word/2006/wordml" xmlns:wps="http://schemas.microsoft.com/office/word/2010/wordprocessingShape" mc:Ignorable="w14 w15 w16se w16cid w16 w16cex w16sdtdh wp14">
+<w:numbering xmlns:wpc="http://schemas.microsoft.com/office/word/2010/wordprocessingCanvas" xmlns:cx="http://schemas.microsoft.com/office/drawing/2014/chartex" xmlns:cx1="http://schemas.microsoft.com/office/drawing/2015/9/8/chartex" xmlns:mc="http://schemas.openxmlformats.org/markup-compatibility/2006" xmlns:o="urn:schemas-microsoft-com:office:office" xmlns:r="http://schemas.openxmlformats.org/officeDocument/2006/relationships" xmlns:m="http://schemas.openxmlformats.org/officeDocument/2006/math" xmlns:v="urn:schemas-microsoft-com:vml" xmlns:wp14="http://schemas.microsoft.com/office/word/2010/wordprocessingDrawing" xmlns:wp="http://schemas.openxmlformats.org/drawingml/2006/wordprocessingDrawing" xmlns:w10="urn:schemas-microsoft-com:office:word" xmlns:w="http://schemas.openxmlformats.org/wordprocessingml/2006/main" xmlns:w14="http://schemas.microsoft.com/office/word/2010/wordml" xmlns:w15="http://schemas.microsoft.com/office/word/2012/wordml" xmlns:w16se="http://schemas.microsoft.com/office/word/2015/wordml/symex" xmlns:wpg="http://schemas.microsoft.com/office/word/2010/wordprocessingGroup" xmlns:wpi="http://schemas.microsoft.com/office/word/2010/wordprocessingInk" xmlns:wne="http://schemas.microsoft.com/office/word/2006/wordml" xmlns:wps="http://schemas.microsoft.com/office/word/2010/wordprocessingShape" mc:Ignorable="w14 w15 w16se wp14">
   <w:abstractNum w:abstractNumId="0" w15:restartNumberingAfterBreak="1">
     <w:nsid w:val="FFFFFF7C"/>
     <w:multiLevelType w:val="singleLevel"/>
@@ -2642,38 +2608,38 @@
       </w:rPr>
     </w:lvl>
   </w:abstractNum>
-  <w:num w:numId="1" w16cid:durableId="251477907">
+  <w:num w:numId="1">
     <w:abstractNumId w:val="8"/>
   </w:num>
-  <w:num w:numId="2" w16cid:durableId="1698966799">
+  <w:num w:numId="2">
     <w:abstractNumId w:val="6"/>
   </w:num>
-  <w:num w:numId="3" w16cid:durableId="1198279145">
+  <w:num w:numId="3">
     <w:abstractNumId w:val="5"/>
   </w:num>
-  <w:num w:numId="4" w16cid:durableId="1725326116">
+  <w:num w:numId="4">
     <w:abstractNumId w:val="4"/>
   </w:num>
-  <w:num w:numId="5" w16cid:durableId="956062108">
+  <w:num w:numId="5">
     <w:abstractNumId w:val="7"/>
   </w:num>
-  <w:num w:numId="6" w16cid:durableId="1466584940">
+  <w:num w:numId="6">
     <w:abstractNumId w:val="3"/>
   </w:num>
-  <w:num w:numId="7" w16cid:durableId="1755858522">
+  <w:num w:numId="7">
     <w:abstractNumId w:val="2"/>
   </w:num>
-  <w:num w:numId="8" w16cid:durableId="1712917783">
+  <w:num w:numId="8">
     <w:abstractNumId w:val="1"/>
   </w:num>
-  <w:num w:numId="9" w16cid:durableId="373316338">
+  <w:num w:numId="9">
     <w:abstractNumId w:val="0"/>
   </w:num>
 </w:numbering>
 </file>
 
 <file path=word/styles.xml><?xml version="1.0" encoding="utf-8"?>
-<w:styles xmlns:mc="http://schemas.openxmlformats.org/markup-compatibility/2006" xmlns:r="http://schemas.openxmlformats.org/officeDocument/2006/relationships" xmlns:w="http://schemas.openxmlformats.org/wordprocessingml/2006/main" xmlns:w14="http://schemas.microsoft.com/office/word/2010/wordml" xmlns:w15="http://schemas.microsoft.com/office/word/2012/wordml" xmlns:w16cex="http://schemas.microsoft.com/office/word/2018/wordml/cex" xmlns:w16cid="http://schemas.microsoft.com/office/word/2016/wordml/cid" xmlns:w16="http://schemas.microsoft.com/office/word/2018/wordml" xmlns:w16sdtdh="http://schemas.microsoft.com/office/word/2020/wordml/sdtdatahash" xmlns:w16se="http://schemas.microsoft.com/office/word/2015/wordml/symex" mc:Ignorable="w14 w15 w16se w16cid w16 w16cex w16sdtdh">
+<w:styles xmlns:mc="http://schemas.openxmlformats.org/markup-compatibility/2006" xmlns:r="http://schemas.openxmlformats.org/officeDocument/2006/relationships" xmlns:w="http://schemas.openxmlformats.org/wordprocessingml/2006/main" xmlns:w14="http://schemas.microsoft.com/office/word/2010/wordml" xmlns:w15="http://schemas.microsoft.com/office/word/2012/wordml" xmlns:w16se="http://schemas.microsoft.com/office/word/2015/wordml/symex" mc:Ignorable="w14 w15 w16se">
   <w:docDefaults>
     <w:rPrDefault>
       <w:rPr>
@@ -2683,7 +2649,7 @@
     </w:rPrDefault>
     <w:pPrDefault/>
   </w:docDefaults>
-  <w:latentStyles w:defLockedState="0" w:defUIPriority="0" w:defSemiHidden="0" w:defUnhideWhenUsed="0" w:defQFormat="0" w:count="376">
+  <w:latentStyles w:defLockedState="0" w:defUIPriority="0" w:defSemiHidden="0" w:defUnhideWhenUsed="0" w:defQFormat="0" w:count="371">
     <w:lsdException w:name="Normal" w:qFormat="1"/>
     <w:lsdException w:name="heading 1" w:qFormat="1"/>
     <w:lsdException w:name="heading 2" w:qFormat="1"/>
@@ -3053,11 +3019,6 @@
     <w:lsdException w:name="List Table 5 Dark Accent 6" w:uiPriority="50"/>
     <w:lsdException w:name="List Table 6 Colorful Accent 6" w:uiPriority="51"/>
     <w:lsdException w:name="List Table 7 Colorful Accent 6" w:uiPriority="52"/>
-    <w:lsdException w:name="Mention" w:semiHidden="1" w:uiPriority="99" w:unhideWhenUsed="1"/>
-    <w:lsdException w:name="Smart Hyperlink" w:semiHidden="1" w:uiPriority="99" w:unhideWhenUsed="1"/>
-    <w:lsdException w:name="Hashtag" w:semiHidden="1" w:uiPriority="99" w:unhideWhenUsed="1"/>
-    <w:lsdException w:name="Unresolved Mention" w:semiHidden="1" w:uiPriority="99" w:unhideWhenUsed="1"/>
-    <w:lsdException w:name="Smart Link" w:semiHidden="1" w:uiPriority="99" w:unhideWhenUsed="1"/>
   </w:latentStyles>
   <w:style w:type="paragraph" w:default="1" w:styleId="Normal">
     <w:name w:val="Normal"/>

</xml_diff>

<commit_message>
updated certificate generation to include new data. uncertain if placement is correct
</commit_message>
<xml_diff>
--- a/defaults/TEMPLATE.docx
+++ b/defaults/TEMPLATE.docx
@@ -1,11 +1,12 @@
 
 <file path=word/document.xml><?xml version="1.0" encoding="utf-8"?>
-<w:document xmlns:wpc="http://schemas.microsoft.com/office/word/2010/wordprocessingCanvas" xmlns:cx="http://schemas.microsoft.com/office/drawing/2014/chartex" xmlns:cx1="http://schemas.microsoft.com/office/drawing/2015/9/8/chartex" xmlns:mc="http://schemas.openxmlformats.org/markup-compatibility/2006" xmlns:o="urn:schemas-microsoft-com:office:office" xmlns:r="http://schemas.openxmlformats.org/officeDocument/2006/relationships" xmlns:m="http://schemas.openxmlformats.org/officeDocument/2006/math" xmlns:v="urn:schemas-microsoft-com:vml" xmlns:wp14="http://schemas.microsoft.com/office/word/2010/wordprocessingDrawing" xmlns:wp="http://schemas.openxmlformats.org/drawingml/2006/wordprocessingDrawing" xmlns:w10="urn:schemas-microsoft-com:office:word" xmlns:w="http://schemas.openxmlformats.org/wordprocessingml/2006/main" xmlns:w14="http://schemas.microsoft.com/office/word/2010/wordml" xmlns:w15="http://schemas.microsoft.com/office/word/2012/wordml" xmlns:w16se="http://schemas.microsoft.com/office/word/2015/wordml/symex" xmlns:wpg="http://schemas.microsoft.com/office/word/2010/wordprocessingGroup" xmlns:wpi="http://schemas.microsoft.com/office/word/2010/wordprocessingInk" xmlns:wne="http://schemas.microsoft.com/office/word/2006/wordml" xmlns:wps="http://schemas.microsoft.com/office/word/2010/wordprocessingShape" mc:Ignorable="w14 w15 w16se wp14">
+<w:document xmlns:wpc="http://schemas.microsoft.com/office/word/2010/wordprocessingCanvas" xmlns:cx="http://schemas.microsoft.com/office/drawing/2014/chartex" xmlns:cx1="http://schemas.microsoft.com/office/drawing/2015/9/8/chartex" xmlns:cx2="http://schemas.microsoft.com/office/drawing/2015/10/21/chartex" xmlns:cx3="http://schemas.microsoft.com/office/drawing/2016/5/9/chartex" xmlns:cx4="http://schemas.microsoft.com/office/drawing/2016/5/10/chartex" xmlns:cx5="http://schemas.microsoft.com/office/drawing/2016/5/11/chartex" xmlns:cx6="http://schemas.microsoft.com/office/drawing/2016/5/12/chartex" xmlns:cx7="http://schemas.microsoft.com/office/drawing/2016/5/13/chartex" xmlns:cx8="http://schemas.microsoft.com/office/drawing/2016/5/14/chartex" xmlns:mc="http://schemas.openxmlformats.org/markup-compatibility/2006" xmlns:aink="http://schemas.microsoft.com/office/drawing/2016/ink" xmlns:am3d="http://schemas.microsoft.com/office/drawing/2017/model3d" xmlns:o="urn:schemas-microsoft-com:office:office" xmlns:oel="http://schemas.microsoft.com/office/2019/extlst" xmlns:r="http://schemas.openxmlformats.org/officeDocument/2006/relationships" xmlns:m="http://schemas.openxmlformats.org/officeDocument/2006/math" xmlns:v="urn:schemas-microsoft-com:vml" xmlns:wp14="http://schemas.microsoft.com/office/word/2010/wordprocessingDrawing" xmlns:wp="http://schemas.openxmlformats.org/drawingml/2006/wordprocessingDrawing" xmlns:w10="urn:schemas-microsoft-com:office:word" xmlns:w="http://schemas.openxmlformats.org/wordprocessingml/2006/main" xmlns:w14="http://schemas.microsoft.com/office/word/2010/wordml" xmlns:w15="http://schemas.microsoft.com/office/word/2012/wordml" xmlns:w16cex="http://schemas.microsoft.com/office/word/2018/wordml/cex" xmlns:w16cid="http://schemas.microsoft.com/office/word/2016/wordml/cid" xmlns:w16="http://schemas.microsoft.com/office/word/2018/wordml" xmlns:w16sdtdh="http://schemas.microsoft.com/office/word/2020/wordml/sdtdatahash" xmlns:w16se="http://schemas.microsoft.com/office/word/2015/wordml/symex" xmlns:wpg="http://schemas.microsoft.com/office/word/2010/wordprocessingGroup" xmlns:wpi="http://schemas.microsoft.com/office/word/2010/wordprocessingInk" xmlns:wne="http://schemas.microsoft.com/office/word/2006/wordml" xmlns:wps="http://schemas.microsoft.com/office/word/2010/wordprocessingShape" mc:Ignorable="w14 w15 w16se w16cid w16 w16cex w16sdtdh wp14">
   <w:body>
     <w:p>
       <w:pPr>
         <w:jc w:val="both"/>
         <w:rPr>
+          <w:color w:val="000000" w:themeColor="text1"/>
           <w:szCs w:val="96"/>
         </w:rPr>
         <w:sectPr>
@@ -22,6 +23,7 @@
       <w:r>
         <w:rPr>
           <w:noProof/>
+          <w:color w:val="000000" w:themeColor="text1"/>
         </w:rPr>
         <mc:AlternateContent>
           <mc:Choice Requires="wps">
@@ -201,7 +203,25 @@
                                 <w:sz w:val="28"/>
                                 <w:szCs w:val="28"/>
                               </w:rPr>
-                              <w:t>This device was assembled, tested and calibrated in accordance with its specifications and prior to release for shipment. All measurement standards used to perform this calibration conform to ISO 17025 and are certified on a regular basis with documented traceability to N.I.S.T. The calibration results for this device are recorded below.</w:t>
+                              <w:t xml:space="preserve">This device was assembled, tested and calibrated in accordance with its specifications and prior to release for shipment. All measurement standards used to perform this calibration conform to ISO 17025 and are certified on a regular basis with documented traceability to N.I.S.T. </w:t>
+                            </w:r>
+                            <w:r>
+                              <w:rPr>
+                                <w:rFonts w:ascii="AvenirNext LT Pro Regular" w:hAnsi="AvenirNext LT Pro Regular"/>
+                                <w:color w:val="auto"/>
+                                <w:sz w:val="28"/>
+                                <w:szCs w:val="28"/>
+                              </w:rPr>
+                              <w:t>T</w:t>
+                            </w:r>
+                            <w:r>
+                              <w:rPr>
+                                <w:rFonts w:ascii="AvenirNext LT Pro Regular" w:hAnsi="AvenirNext LT Pro Regular"/>
+                                <w:color w:val="auto"/>
+                                <w:sz w:val="28"/>
+                                <w:szCs w:val="28"/>
+                              </w:rPr>
+                              <w:t>he calibration results for this device are recorded below.</w:t>
                             </w:r>
                           </w:p>
                           <w:p>
@@ -383,7 +403,7 @@
                                     <w:rPr>
                                       <w:rFonts w:ascii="Arial" w:hAnsi="Arial" w:cs="Arial"/>
                                       <w:noProof/>
-                                      <w:color w:val="auto"/>
+                                      <w:color w:val="000000"/>
                                       <w:sz w:val="21"/>
                                       <w:szCs w:val="21"/>
                                     </w:rPr>
@@ -458,7 +478,25 @@
                                       <w:sz w:val="18"/>
                                       <w:szCs w:val="18"/>
                                     </w:rPr>
-                                    <w:t>800 Capitola Drive, Suite 7</w:t>
+                                    <w:t>800 Capitola Drive</w:t>
+                                  </w:r>
+                                  <w:r>
+                                    <w:rPr>
+                                      <w:rFonts w:ascii="AvenirNext LT Pro Regular" w:eastAsia="Calibri" w:hAnsi="AvenirNext LT Pro Regular"/>
+                                      <w:color w:val="auto"/>
+                                      <w:sz w:val="18"/>
+                                      <w:szCs w:val="18"/>
+                                    </w:rPr>
+                                    <w:t>,</w:t>
+                                  </w:r>
+                                  <w:r>
+                                    <w:rPr>
+                                      <w:rFonts w:ascii="AvenirNext LT Pro Regular" w:eastAsia="Calibri" w:hAnsi="AvenirNext LT Pro Regular"/>
+                                      <w:color w:val="auto"/>
+                                      <w:sz w:val="18"/>
+                                      <w:szCs w:val="18"/>
+                                    </w:rPr>
+                                    <w:t xml:space="preserve"> Suite 7</w:t>
                                   </w:r>
                                   <w:r>
                                     <w:rPr>
@@ -522,7 +560,6 @@
                                       <w:rPr>
                                         <w:rStyle w:val="Hyperlink"/>
                                         <w:rFonts w:ascii="AvenirNext LT Pro Regular" w:eastAsia="Calibri" w:hAnsi="AvenirNext LT Pro Regular"/>
-                                        <w:color w:val="auto"/>
                                         <w:sz w:val="18"/>
                                         <w:szCs w:val="18"/>
                                       </w:rPr>
@@ -686,7 +723,7 @@
                                   <w:r>
                                     <w:rPr>
                                       <w:rFonts w:ascii="Edwardian Script ITC" w:hAnsi="Edwardian Script ITC"/>
-                                      <w:color w:val="auto"/>
+                                      <w:color w:val="000000" w:themeColor="text1"/>
                                       <w:sz w:val="44"/>
                                       <w:szCs w:val="52"/>
                                     </w:rPr>
@@ -696,7 +733,7 @@
                                   <w:r>
                                     <w:rPr>
                                       <w:rFonts w:ascii="Edwardian Script ITC" w:hAnsi="Edwardian Script ITC"/>
-                                      <w:color w:val="auto"/>
+                                      <w:color w:val="000000" w:themeColor="text1"/>
                                       <w:sz w:val="44"/>
                                       <w:szCs w:val="52"/>
                                     </w:rPr>
@@ -925,7 +962,7 @@
           </mc:Choice>
           <mc:Fallback>
             <w:pict>
-              <v:rect w14:anchorId="2C17FCA7" id="Rectangle 60" o:spid="_x0000_s1026" style="position:absolute;left:0;text-align:left;margin-left:56pt;margin-top:52.5pt;width:680.4pt;height:502.8pt;z-index:-251656192;visibility:visible;mso-wrap-style:square;mso-width-percent:0;mso-height-percent:0;mso-wrap-distance-left:9pt;mso-wrap-distance-top:0;mso-wrap-distance-right:9pt;mso-wrap-distance-bottom:0;mso-position-horizontal:absolute;mso-position-horizontal-relative:page;mso-position-vertical:absolute;mso-position-vertical-relative:page;mso-width-percent:0;mso-height-percent:0;mso-width-relative:page;mso-height-relative:page;v-text-anchor:top" o:gfxdata="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" fillcolor="white [3201]" stroked="f" strokeweight="2pt">
+              <v:rect w14:anchorId="2C17FCA7" id="Rectangle 60" o:spid="_x0000_s1026" style="position:absolute;left:0;text-align:left;margin-left:56pt;margin-top:52.5pt;width:680.4pt;height:502.8pt;z-index:-251656192;visibility:visible;mso-wrap-style:square;mso-width-percent:0;mso-height-percent:0;mso-wrap-distance-left:9pt;mso-wrap-distance-top:0;mso-wrap-distance-right:9pt;mso-wrap-distance-bottom:0;mso-position-horizontal:absolute;mso-position-horizontal-relative:page;mso-position-vertical:absolute;mso-position-vertical-relative:page;mso-width-percent:0;mso-height-percent:0;mso-width-relative:page;mso-height-relative:page;v-text-anchor:top" o:gfxdata="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" fillcolor="white [3201]" stroked="f" strokeweight="2pt">
                 <v:textbox>
                   <w:txbxContent>
                     <w:p>
@@ -1052,7 +1089,25 @@
                           <w:sz w:val="28"/>
                           <w:szCs w:val="28"/>
                         </w:rPr>
-                        <w:t>This device was assembled, tested and calibrated in accordance with its specifications and prior to release for shipment. All measurement standards used to perform this calibration conform to ISO 17025 and are certified on a regular basis with documented traceability to N.I.S.T. The calibration results for this device are recorded below.</w:t>
+                        <w:t xml:space="preserve">This device was assembled, tested and calibrated in accordance with its specifications and prior to release for shipment. All measurement standards used to perform this calibration conform to ISO 17025 and are certified on a regular basis with documented traceability to N.I.S.T. </w:t>
+                      </w:r>
+                      <w:r>
+                        <w:rPr>
+                          <w:rFonts w:ascii="AvenirNext LT Pro Regular" w:hAnsi="AvenirNext LT Pro Regular"/>
+                          <w:color w:val="auto"/>
+                          <w:sz w:val="28"/>
+                          <w:szCs w:val="28"/>
+                        </w:rPr>
+                        <w:t>T</w:t>
+                      </w:r>
+                      <w:r>
+                        <w:rPr>
+                          <w:rFonts w:ascii="AvenirNext LT Pro Regular" w:hAnsi="AvenirNext LT Pro Regular"/>
+                          <w:color w:val="auto"/>
+                          <w:sz w:val="28"/>
+                          <w:szCs w:val="28"/>
+                        </w:rPr>
+                        <w:t>he calibration results for this device are recorded below.</w:t>
                       </w:r>
                     </w:p>
                     <w:p>
@@ -1234,7 +1289,7 @@
                               <w:rPr>
                                 <w:rFonts w:ascii="Arial" w:hAnsi="Arial" w:cs="Arial"/>
                                 <w:noProof/>
-                                <w:color w:val="auto"/>
+                                <w:color w:val="000000"/>
                                 <w:sz w:val="21"/>
                                 <w:szCs w:val="21"/>
                               </w:rPr>
@@ -1309,7 +1364,25 @@
                                 <w:sz w:val="18"/>
                                 <w:szCs w:val="18"/>
                               </w:rPr>
-                              <w:t>800 Capitola Drive, Suite 7</w:t>
+                              <w:t>800 Capitola Drive</w:t>
+                            </w:r>
+                            <w:r>
+                              <w:rPr>
+                                <w:rFonts w:ascii="AvenirNext LT Pro Regular" w:eastAsia="Calibri" w:hAnsi="AvenirNext LT Pro Regular"/>
+                                <w:color w:val="auto"/>
+                                <w:sz w:val="18"/>
+                                <w:szCs w:val="18"/>
+                              </w:rPr>
+                              <w:t>,</w:t>
+                            </w:r>
+                            <w:r>
+                              <w:rPr>
+                                <w:rFonts w:ascii="AvenirNext LT Pro Regular" w:eastAsia="Calibri" w:hAnsi="AvenirNext LT Pro Regular"/>
+                                <w:color w:val="auto"/>
+                                <w:sz w:val="18"/>
+                                <w:szCs w:val="18"/>
+                              </w:rPr>
+                              <w:t xml:space="preserve"> Suite 7</w:t>
                             </w:r>
                             <w:r>
                               <w:rPr>
@@ -1373,7 +1446,6 @@
                                 <w:rPr>
                                   <w:rStyle w:val="Hyperlink"/>
                                   <w:rFonts w:ascii="AvenirNext LT Pro Regular" w:eastAsia="Calibri" w:hAnsi="AvenirNext LT Pro Regular"/>
-                                  <w:color w:val="auto"/>
                                   <w:sz w:val="18"/>
                                   <w:szCs w:val="18"/>
                                 </w:rPr>
@@ -1537,7 +1609,7 @@
                             <w:r>
                               <w:rPr>
                                 <w:rFonts w:ascii="Edwardian Script ITC" w:hAnsi="Edwardian Script ITC"/>
-                                <w:color w:val="auto"/>
+                                <w:color w:val="000000" w:themeColor="text1"/>
                                 <w:sz w:val="44"/>
                                 <w:szCs w:val="52"/>
                               </w:rPr>
@@ -1547,7 +1619,7 @@
                             <w:r>
                               <w:rPr>
                                 <w:rFonts w:ascii="Edwardian Script ITC" w:hAnsi="Edwardian Script ITC"/>
-                                <w:color w:val="auto"/>
+                                <w:color w:val="000000" w:themeColor="text1"/>
                                 <w:sz w:val="44"/>
                                 <w:szCs w:val="52"/>
                               </w:rPr>
@@ -1768,6 +1840,7 @@
       <w:r>
         <w:rPr>
           <w:noProof/>
+          <w:color w:val="000000" w:themeColor="text1"/>
         </w:rPr>
         <mc:AlternateContent>
           <mc:Choice Requires="wps">
@@ -1841,7 +1914,7 @@
               </wp:anchor>
             </w:drawing>
           </mc:Choice>
-          <mc:Fallback xmlns:w16sdtdh="http://schemas.microsoft.com/office/word/2020/wordml/sdtdatahash" xmlns:w16="http://schemas.microsoft.com/office/word/2018/wordml" xmlns:w16cid="http://schemas.microsoft.com/office/word/2016/wordml/cid" xmlns:w16cex="http://schemas.microsoft.com/office/word/2018/wordml/cex" xmlns:oel="http://schemas.microsoft.com/office/2019/extlst" xmlns:am3d="http://schemas.microsoft.com/office/drawing/2017/model3d" xmlns:aink="http://schemas.microsoft.com/office/drawing/2016/ink" xmlns:cx8="http://schemas.microsoft.com/office/drawing/2016/5/14/chartex" xmlns:cx7="http://schemas.microsoft.com/office/drawing/2016/5/13/chartex" xmlns:cx6="http://schemas.microsoft.com/office/drawing/2016/5/12/chartex" xmlns:cx5="http://schemas.microsoft.com/office/drawing/2016/5/11/chartex" xmlns:cx4="http://schemas.microsoft.com/office/drawing/2016/5/10/chartex" xmlns:cx3="http://schemas.microsoft.com/office/drawing/2016/5/9/chartex" xmlns:cx2="http://schemas.microsoft.com/office/drawing/2015/10/21/chartex">
+          <mc:Fallback>
             <w:pict>
               <v:rect w14:anchorId="4B551111" id="Rectangle 59" o:spid="_x0000_s1026" style="position:absolute;margin-left:46.8pt;margin-top:44.4pt;width:699pt;height:518.4pt;z-index:-251657216;visibility:visible;mso-wrap-style:square;mso-width-percent:0;mso-height-percent:0;mso-wrap-distance-left:9pt;mso-wrap-distance-top:0;mso-wrap-distance-right:9pt;mso-wrap-distance-bottom:0;mso-position-horizontal:absolute;mso-position-horizontal-relative:page;mso-position-vertical:absolute;mso-position-vertical-relative:page;mso-width-percent:0;mso-height-percent:0;mso-width-relative:page;mso-height-relative:page;v-text-anchor:top" o:gfxdata="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" fillcolor="#1b3a7d [1609]" stroked="f" strokeweight="2pt">
                 <w10:wrap anchorx="page" anchory="page"/>
@@ -1855,11 +1928,18 @@
       <w:pPr>
         <w:jc w:val="both"/>
         <w:rPr>
+          <w:color w:val="000000" w:themeColor="text1"/>
           <w:szCs w:val="96"/>
         </w:rPr>
       </w:pPr>
     </w:p>
-    <w:p/>
+    <w:p>
+      <w:pPr>
+        <w:rPr>
+          <w:color w:val="000000" w:themeColor="text1"/>
+        </w:rPr>
+      </w:pPr>
+    </w:p>
     <w:tbl>
       <w:tblPr>
         <w:tblpPr w:leftFromText="180" w:rightFromText="180" w:vertAnchor="text" w:horzAnchor="page" w:tblpX="2170" w:tblpY="243"/>
@@ -1881,13 +1961,13 @@
           <w:p>
             <w:pPr>
               <w:rPr>
-                <w:color w:val="auto"/>
+                <w:color w:val="000000" w:themeColor="text1"/>
               </w:rPr>
             </w:pPr>
             <w:r>
               <w:rPr>
                 <w:rFonts w:ascii="AvenirNext LT Pro Regular" w:hAnsi="AvenirNext LT Pro Regular"/>
-                <w:color w:val="auto"/>
+                <w:color w:val="000000" w:themeColor="text1"/>
                 <w:sz w:val="60"/>
               </w:rPr>
               <w:t>SN</w:t>
@@ -1901,13 +1981,13 @@
           <w:p>
             <w:pPr>
               <w:rPr>
-                <w:color w:val="auto"/>
+                <w:color w:val="000000" w:themeColor="text1"/>
               </w:rPr>
             </w:pPr>
             <w:r>
               <w:rPr>
                 <w:rFonts w:ascii="AvenirNext LT Pro Regular" w:hAnsi="AvenirNext LT Pro Regular"/>
-                <w:color w:val="auto"/>
+                <w:color w:val="000000" w:themeColor="text1"/>
                 <w:sz w:val="60"/>
               </w:rPr>
               <w:t>SERIAL NUMBER</w:t>
@@ -1917,11 +1997,16 @@
       </w:tr>
     </w:tbl>
     <w:p>
+      <w:pPr>
+        <w:rPr>
+          <w:color w:val="000000" w:themeColor="text1"/>
+        </w:rPr>
+      </w:pPr>
       <w:r>
         <w:rPr>
           <w:rFonts w:ascii="Arial" w:hAnsi="Arial" w:cs="Arial"/>
           <w:noProof/>
-          <w:color w:val="000000"/>
+          <w:color w:val="000000" w:themeColor="text1"/>
           <w:sz w:val="21"/>
           <w:szCs w:val="21"/>
         </w:rPr>
@@ -1983,13 +2068,55 @@
         </w:drawing>
       </w:r>
     </w:p>
-    <w:p/>
-    <w:p/>
-    <w:p/>
-    <w:p/>
-    <w:p/>
-    <w:p/>
-    <w:p/>
+    <w:p>
+      <w:pPr>
+        <w:rPr>
+          <w:color w:val="000000" w:themeColor="text1"/>
+        </w:rPr>
+      </w:pPr>
+    </w:p>
+    <w:p>
+      <w:pPr>
+        <w:rPr>
+          <w:color w:val="000000" w:themeColor="text1"/>
+        </w:rPr>
+      </w:pPr>
+    </w:p>
+    <w:p>
+      <w:pPr>
+        <w:rPr>
+          <w:color w:val="000000" w:themeColor="text1"/>
+        </w:rPr>
+      </w:pPr>
+    </w:p>
+    <w:p>
+      <w:pPr>
+        <w:rPr>
+          <w:color w:val="000000" w:themeColor="text1"/>
+        </w:rPr>
+      </w:pPr>
+    </w:p>
+    <w:p>
+      <w:pPr>
+        <w:rPr>
+          <w:color w:val="000000" w:themeColor="text1"/>
+        </w:rPr>
+      </w:pPr>
+    </w:p>
+    <w:p>
+      <w:pPr>
+        <w:rPr>
+          <w:color w:val="000000" w:themeColor="text1"/>
+        </w:rPr>
+      </w:pPr>
+    </w:p>
+    <w:p>
+      <w:pPr>
+        <w:rPr>
+          <w:color w:val="000000" w:themeColor="text1"/>
+        </w:rPr>
+      </w:pPr>
+    </w:p>
     <w:tbl>
       <w:tblPr>
         <w:tblpPr w:leftFromText="180" w:rightFromText="180" w:vertAnchor="text" w:horzAnchor="page" w:tblpX="1624" w:tblpY="242"/>
@@ -2016,12 +2143,11 @@
               <w:rPr>
                 <w:b/>
                 <w:bCs/>
-                <w:color w:val="auto"/>
+                <w:color w:val="000000" w:themeColor="text1"/>
                 <w:sz w:val="24"/>
                 <w:szCs w:val="14"/>
               </w:rPr>
             </w:pPr>
-            <w:bookmarkStart w:id="0" w:name="_GoBack" w:colFirst="0" w:colLast="2"/>
           </w:p>
         </w:tc>
         <w:tc>
@@ -2034,7 +2160,7 @@
               <w:rPr>
                 <w:b/>
                 <w:bCs/>
-                <w:color w:val="auto"/>
+                <w:color w:val="000000" w:themeColor="text1"/>
                 <w:sz w:val="24"/>
                 <w:szCs w:val="14"/>
               </w:rPr>
@@ -2043,7 +2169,7 @@
               <w:rPr>
                 <w:rFonts w:ascii="AvenirNext LT Pro Regular" w:hAnsi="AvenirNext LT Pro Regular"/>
                 <w:b/>
-                <w:color w:val="auto"/>
+                <w:color w:val="000000" w:themeColor="text1"/>
                 <w:sz w:val="24"/>
                 <w:szCs w:val="24"/>
               </w:rPr>
@@ -2061,7 +2187,7 @@
               <w:rPr>
                 <w:b/>
                 <w:bCs/>
-                <w:color w:val="auto"/>
+                <w:color w:val="000000" w:themeColor="text1"/>
                 <w:sz w:val="24"/>
                 <w:szCs w:val="14"/>
               </w:rPr>
@@ -2070,7 +2196,7 @@
               <w:rPr>
                 <w:rFonts w:ascii="AvenirNext LT Pro Regular" w:hAnsi="AvenirNext LT Pro Regular"/>
                 <w:b/>
-                <w:color w:val="auto"/>
+                <w:color w:val="000000" w:themeColor="text1"/>
                 <w:sz w:val="24"/>
                 <w:szCs w:val="24"/>
               </w:rPr>
@@ -2080,7 +2206,7 @@
               <w:rPr>
                 <w:b/>
                 <w:bCs/>
-                <w:color w:val="auto"/>
+                <w:color w:val="000000" w:themeColor="text1"/>
                 <w:sz w:val="24"/>
                 <w:szCs w:val="14"/>
               </w:rPr>
@@ -2090,7 +2216,7 @@
               <w:rPr>
                 <w:rFonts w:ascii="AvenirNext LT Pro Regular" w:hAnsi="AvenirNext LT Pro Regular"/>
                 <w:b/>
-                <w:color w:val="auto"/>
+                <w:color w:val="000000" w:themeColor="text1"/>
                 <w:sz w:val="24"/>
                 <w:szCs w:val="24"/>
               </w:rPr>
@@ -2108,7 +2234,7 @@
               <w:rPr>
                 <w:b/>
                 <w:bCs/>
-                <w:color w:val="auto"/>
+                <w:color w:val="000000" w:themeColor="text1"/>
                 <w:sz w:val="24"/>
                 <w:szCs w:val="14"/>
               </w:rPr>
@@ -2117,7 +2243,7 @@
               <w:rPr>
                 <w:rFonts w:ascii="AvenirNext LT Pro Regular" w:hAnsi="AvenirNext LT Pro Regular"/>
                 <w:b/>
-                <w:color w:val="auto"/>
+                <w:color w:val="000000" w:themeColor="text1"/>
                 <w:sz w:val="24"/>
                 <w:szCs w:val="24"/>
               </w:rPr>
@@ -2140,7 +2266,7 @@
               <w:rPr>
                 <w:b/>
                 <w:bCs/>
-                <w:color w:val="auto"/>
+                <w:color w:val="000000" w:themeColor="text1"/>
                 <w:sz w:val="24"/>
                 <w:szCs w:val="14"/>
               </w:rPr>
@@ -2148,7 +2274,7 @@
             <w:r>
               <w:rPr>
                 <w:rFonts w:ascii="AvenirNext LT Pro Regular" w:hAnsi="AvenirNext LT Pro Regular"/>
-                <w:color w:val="auto"/>
+                <w:color w:val="000000" w:themeColor="text1"/>
                 <w:sz w:val="24"/>
                 <w:szCs w:val="24"/>
               </w:rPr>
@@ -2158,7 +2284,7 @@
               <w:rPr>
                 <w:b/>
                 <w:bCs/>
-                <w:color w:val="auto"/>
+                <w:color w:val="000000" w:themeColor="text1"/>
                 <w:sz w:val="24"/>
                 <w:szCs w:val="14"/>
               </w:rPr>
@@ -2174,7 +2300,7 @@
             <w:pPr>
               <w:rPr>
                 <w:rFonts w:ascii="AvenirNext LT Pro Regular" w:hAnsi="AvenirNext LT Pro Regular"/>
-                <w:color w:val="auto"/>
+                <w:color w:val="000000" w:themeColor="text1"/>
                 <w:sz w:val="24"/>
                 <w:szCs w:val="24"/>
               </w:rPr>
@@ -2182,11 +2308,11 @@
             <w:r>
               <w:rPr>
                 <w:rFonts w:ascii="AvenirNext LT Pro Regular" w:hAnsi="AvenirNext LT Pro Regular"/>
-                <w:color w:val="auto"/>
+                <w:color w:val="000000" w:themeColor="text1"/>
                 <w:sz w:val="24"/>
                 <w:szCs w:val="24"/>
               </w:rPr>
-              <w:t>4.2</w:t>
+              <w:t>CALIB</w:t>
             </w:r>
           </w:p>
         </w:tc>
@@ -2199,7 +2325,7 @@
             <w:pPr>
               <w:rPr>
                 <w:rFonts w:ascii="AvenirNext LT Pro Regular" w:hAnsi="AvenirNext LT Pro Regular"/>
-                <w:color w:val="auto"/>
+                <w:color w:val="000000" w:themeColor="text1"/>
                 <w:sz w:val="24"/>
                 <w:szCs w:val="24"/>
               </w:rPr>
@@ -2207,11 +2333,11 @@
             <w:r>
               <w:rPr>
                 <w:rFonts w:ascii="AvenirNext LT Pro Regular" w:hAnsi="AvenirNext LT Pro Regular"/>
-                <w:color w:val="auto"/>
+                <w:color w:val="000000" w:themeColor="text1"/>
                 <w:sz w:val="24"/>
                 <w:szCs w:val="24"/>
               </w:rPr>
-              <w:t>4.1</w:t>
+              <w:t>DAQ TEMP</w:t>
             </w:r>
           </w:p>
         </w:tc>
@@ -2223,7 +2349,7 @@
             <w:pPr>
               <w:rPr>
                 <w:rFonts w:ascii="AvenirNext LT Pro Regular" w:hAnsi="AvenirNext LT Pro Regular"/>
-                <w:color w:val="auto"/>
+                <w:color w:val="000000" w:themeColor="text1"/>
                 <w:sz w:val="24"/>
                 <w:szCs w:val="24"/>
               </w:rPr>
@@ -2231,7 +2357,7 @@
             <w:r>
               <w:rPr>
                 <w:rFonts w:ascii="AvenirNext LT Pro Regular" w:hAnsi="AvenirNext LT Pro Regular"/>
-                <w:color w:val="auto"/>
+                <w:color w:val="000000" w:themeColor="text1"/>
                 <w:sz w:val="24"/>
                 <w:szCs w:val="24"/>
               </w:rPr>
@@ -2252,7 +2378,7 @@
             <w:pPr>
               <w:rPr>
                 <w:rFonts w:ascii="AvenirNext LT Pro Regular" w:hAnsi="AvenirNext LT Pro Regular"/>
-                <w:color w:val="auto"/>
+                <w:color w:val="000000" w:themeColor="text1"/>
                 <w:sz w:val="24"/>
                 <w:szCs w:val="24"/>
               </w:rPr>
@@ -2260,7 +2386,7 @@
             <w:r>
               <w:rPr>
                 <w:rFonts w:ascii="AvenirNext LT Pro Regular" w:hAnsi="AvenirNext LT Pro Regular"/>
-                <w:color w:val="auto"/>
+                <w:color w:val="000000" w:themeColor="text1"/>
                 <w:sz w:val="24"/>
                 <w:szCs w:val="24"/>
               </w:rPr>
@@ -2276,7 +2402,7 @@
             <w:pPr>
               <w:rPr>
                 <w:rFonts w:ascii="AvenirNext LT Pro Regular" w:hAnsi="AvenirNext LT Pro Regular"/>
-                <w:color w:val="auto"/>
+                <w:color w:val="000000" w:themeColor="text1"/>
                 <w:sz w:val="24"/>
                 <w:szCs w:val="24"/>
               </w:rPr>
@@ -2284,7 +2410,7 @@
             <w:r>
               <w:rPr>
                 <w:rFonts w:ascii="AvenirNext LT Pro Regular" w:hAnsi="AvenirNext LT Pro Regular"/>
-                <w:color w:val="auto"/>
+                <w:color w:val="000000" w:themeColor="text1"/>
                 <w:sz w:val="24"/>
                 <w:szCs w:val="24"/>
               </w:rPr>
@@ -2300,7 +2426,7 @@
           <w:p>
             <w:pPr>
               <w:rPr>
-                <w:color w:val="auto"/>
+                <w:color w:val="000000" w:themeColor="text1"/>
                 <w:sz w:val="24"/>
                 <w:szCs w:val="14"/>
               </w:rPr>
@@ -2308,7 +2434,7 @@
             <w:r>
               <w:rPr>
                 <w:rFonts w:ascii="AvenirNext LT Pro Regular" w:hAnsi="AvenirNext LT Pro Regular"/>
-                <w:color w:val="auto"/>
+                <w:color w:val="000000" w:themeColor="text1"/>
                 <w:sz w:val="20"/>
               </w:rPr>
               <w:t>Uncertainty of this measurement is within ±0.5 °C. See attached calibration certificate for N.I.S.T. thermometer used to calibrate this device.</w:t>
@@ -2316,11 +2442,28 @@
           </w:p>
         </w:tc>
       </w:tr>
-      <w:bookmarkEnd w:id="0"/>
     </w:tbl>
-    <w:p/>
-    <w:p/>
-    <w:p/>
+    <w:p>
+      <w:pPr>
+        <w:rPr>
+          <w:color w:val="000000" w:themeColor="text1"/>
+        </w:rPr>
+      </w:pPr>
+    </w:p>
+    <w:p>
+      <w:pPr>
+        <w:rPr>
+          <w:color w:val="000000" w:themeColor="text1"/>
+        </w:rPr>
+      </w:pPr>
+    </w:p>
+    <w:p>
+      <w:pPr>
+        <w:rPr>
+          <w:color w:val="000000" w:themeColor="text1"/>
+        </w:rPr>
+      </w:pPr>
+    </w:p>
     <w:sectPr>
       <w:headerReference w:type="default" r:id="rId14"/>
       <w:footerReference w:type="default" r:id="rId15"/>
@@ -2336,7 +2479,7 @@
 </file>
 
 <file path=word/endnotes.xml><?xml version="1.0" encoding="utf-8"?>
-<w:endnotes xmlns:wpc="http://schemas.microsoft.com/office/word/2010/wordprocessingCanvas" xmlns:cx="http://schemas.microsoft.com/office/drawing/2014/chartex" xmlns:cx1="http://schemas.microsoft.com/office/drawing/2015/9/8/chartex" xmlns:mc="http://schemas.openxmlformats.org/markup-compatibility/2006" xmlns:o="urn:schemas-microsoft-com:office:office" xmlns:r="http://schemas.openxmlformats.org/officeDocument/2006/relationships" xmlns:m="http://schemas.openxmlformats.org/officeDocument/2006/math" xmlns:v="urn:schemas-microsoft-com:vml" xmlns:wp14="http://schemas.microsoft.com/office/word/2010/wordprocessingDrawing" xmlns:wp="http://schemas.openxmlformats.org/drawingml/2006/wordprocessingDrawing" xmlns:w10="urn:schemas-microsoft-com:office:word" xmlns:w="http://schemas.openxmlformats.org/wordprocessingml/2006/main" xmlns:w14="http://schemas.microsoft.com/office/word/2010/wordml" xmlns:w15="http://schemas.microsoft.com/office/word/2012/wordml" xmlns:w16se="http://schemas.microsoft.com/office/word/2015/wordml/symex" xmlns:wpg="http://schemas.microsoft.com/office/word/2010/wordprocessingGroup" xmlns:wpi="http://schemas.microsoft.com/office/word/2010/wordprocessingInk" xmlns:wne="http://schemas.microsoft.com/office/word/2006/wordml" xmlns:wps="http://schemas.microsoft.com/office/word/2010/wordprocessingShape" mc:Ignorable="w14 w15 w16se wp14">
+<w:endnotes xmlns:wpc="http://schemas.microsoft.com/office/word/2010/wordprocessingCanvas" xmlns:cx="http://schemas.microsoft.com/office/drawing/2014/chartex" xmlns:cx1="http://schemas.microsoft.com/office/drawing/2015/9/8/chartex" xmlns:cx2="http://schemas.microsoft.com/office/drawing/2015/10/21/chartex" xmlns:cx3="http://schemas.microsoft.com/office/drawing/2016/5/9/chartex" xmlns:cx4="http://schemas.microsoft.com/office/drawing/2016/5/10/chartex" xmlns:cx5="http://schemas.microsoft.com/office/drawing/2016/5/11/chartex" xmlns:cx6="http://schemas.microsoft.com/office/drawing/2016/5/12/chartex" xmlns:cx7="http://schemas.microsoft.com/office/drawing/2016/5/13/chartex" xmlns:cx8="http://schemas.microsoft.com/office/drawing/2016/5/14/chartex" xmlns:mc="http://schemas.openxmlformats.org/markup-compatibility/2006" xmlns:aink="http://schemas.microsoft.com/office/drawing/2016/ink" xmlns:am3d="http://schemas.microsoft.com/office/drawing/2017/model3d" xmlns:o="urn:schemas-microsoft-com:office:office" xmlns:oel="http://schemas.microsoft.com/office/2019/extlst" xmlns:r="http://schemas.openxmlformats.org/officeDocument/2006/relationships" xmlns:m="http://schemas.openxmlformats.org/officeDocument/2006/math" xmlns:v="urn:schemas-microsoft-com:vml" xmlns:wp14="http://schemas.microsoft.com/office/word/2010/wordprocessingDrawing" xmlns:wp="http://schemas.openxmlformats.org/drawingml/2006/wordprocessingDrawing" xmlns:w10="urn:schemas-microsoft-com:office:word" xmlns:w="http://schemas.openxmlformats.org/wordprocessingml/2006/main" xmlns:w14="http://schemas.microsoft.com/office/word/2010/wordml" xmlns:w15="http://schemas.microsoft.com/office/word/2012/wordml" xmlns:w16cex="http://schemas.microsoft.com/office/word/2018/wordml/cex" xmlns:w16cid="http://schemas.microsoft.com/office/word/2016/wordml/cid" xmlns:w16="http://schemas.microsoft.com/office/word/2018/wordml" xmlns:w16sdtdh="http://schemas.microsoft.com/office/word/2020/wordml/sdtdatahash" xmlns:w16se="http://schemas.microsoft.com/office/word/2015/wordml/symex" xmlns:wpg="http://schemas.microsoft.com/office/word/2010/wordprocessingGroup" xmlns:wpi="http://schemas.microsoft.com/office/word/2010/wordprocessingInk" xmlns:wne="http://schemas.microsoft.com/office/word/2006/wordml" xmlns:wps="http://schemas.microsoft.com/office/word/2010/wordprocessingShape" mc:Ignorable="w14 w15 w16se w16cid w16 w16cex w16sdtdh wp14">
   <w:endnote w:type="separator" w:id="-1">
     <w:p>
       <w:r>
@@ -2355,7 +2498,7 @@
 </file>
 
 <file path=word/footer1.xml><?xml version="1.0" encoding="utf-8"?>
-<w:ftr xmlns:wpc="http://schemas.microsoft.com/office/word/2010/wordprocessingCanvas" xmlns:cx="http://schemas.microsoft.com/office/drawing/2014/chartex" xmlns:cx1="http://schemas.microsoft.com/office/drawing/2015/9/8/chartex" xmlns:mc="http://schemas.openxmlformats.org/markup-compatibility/2006" xmlns:o="urn:schemas-microsoft-com:office:office" xmlns:r="http://schemas.openxmlformats.org/officeDocument/2006/relationships" xmlns:m="http://schemas.openxmlformats.org/officeDocument/2006/math" xmlns:v="urn:schemas-microsoft-com:vml" xmlns:wp14="http://schemas.microsoft.com/office/word/2010/wordprocessingDrawing" xmlns:wp="http://schemas.openxmlformats.org/drawingml/2006/wordprocessingDrawing" xmlns:w10="urn:schemas-microsoft-com:office:word" xmlns:w="http://schemas.openxmlformats.org/wordprocessingml/2006/main" xmlns:w14="http://schemas.microsoft.com/office/word/2010/wordml" xmlns:w15="http://schemas.microsoft.com/office/word/2012/wordml" xmlns:w16se="http://schemas.microsoft.com/office/word/2015/wordml/symex" xmlns:wpg="http://schemas.microsoft.com/office/word/2010/wordprocessingGroup" xmlns:wpi="http://schemas.microsoft.com/office/word/2010/wordprocessingInk" xmlns:wne="http://schemas.microsoft.com/office/word/2006/wordml" xmlns:wps="http://schemas.microsoft.com/office/word/2010/wordprocessingShape" mc:Ignorable="w14 w15 w16se wp14">
+<w:ftr xmlns:wpc="http://schemas.microsoft.com/office/word/2010/wordprocessingCanvas" xmlns:cx="http://schemas.microsoft.com/office/drawing/2014/chartex" xmlns:cx1="http://schemas.microsoft.com/office/drawing/2015/9/8/chartex" xmlns:cx2="http://schemas.microsoft.com/office/drawing/2015/10/21/chartex" xmlns:cx3="http://schemas.microsoft.com/office/drawing/2016/5/9/chartex" xmlns:cx4="http://schemas.microsoft.com/office/drawing/2016/5/10/chartex" xmlns:cx5="http://schemas.microsoft.com/office/drawing/2016/5/11/chartex" xmlns:cx6="http://schemas.microsoft.com/office/drawing/2016/5/12/chartex" xmlns:cx7="http://schemas.microsoft.com/office/drawing/2016/5/13/chartex" xmlns:cx8="http://schemas.microsoft.com/office/drawing/2016/5/14/chartex" xmlns:mc="http://schemas.openxmlformats.org/markup-compatibility/2006" xmlns:aink="http://schemas.microsoft.com/office/drawing/2016/ink" xmlns:am3d="http://schemas.microsoft.com/office/drawing/2017/model3d" xmlns:o="urn:schemas-microsoft-com:office:office" xmlns:oel="http://schemas.microsoft.com/office/2019/extlst" xmlns:r="http://schemas.openxmlformats.org/officeDocument/2006/relationships" xmlns:m="http://schemas.openxmlformats.org/officeDocument/2006/math" xmlns:v="urn:schemas-microsoft-com:vml" xmlns:wp14="http://schemas.microsoft.com/office/word/2010/wordprocessingDrawing" xmlns:wp="http://schemas.openxmlformats.org/drawingml/2006/wordprocessingDrawing" xmlns:w10="urn:schemas-microsoft-com:office:word" xmlns:w="http://schemas.openxmlformats.org/wordprocessingml/2006/main" xmlns:w14="http://schemas.microsoft.com/office/word/2010/wordml" xmlns:w15="http://schemas.microsoft.com/office/word/2012/wordml" xmlns:w16cex="http://schemas.microsoft.com/office/word/2018/wordml/cex" xmlns:w16cid="http://schemas.microsoft.com/office/word/2016/wordml/cid" xmlns:w16="http://schemas.microsoft.com/office/word/2018/wordml" xmlns:w16sdtdh="http://schemas.microsoft.com/office/word/2020/wordml/sdtdatahash" xmlns:w16se="http://schemas.microsoft.com/office/word/2015/wordml/symex" xmlns:wpg="http://schemas.microsoft.com/office/word/2010/wordprocessingGroup" xmlns:wpi="http://schemas.microsoft.com/office/word/2010/wordprocessingInk" xmlns:wne="http://schemas.microsoft.com/office/word/2006/wordml" xmlns:wps="http://schemas.microsoft.com/office/word/2010/wordprocessingShape" mc:Ignorable="w14 w15 w16se w16cid w16 w16cex w16sdtdh wp14">
   <w:p>
     <w:pPr>
       <w:widowControl w:val="0"/>
@@ -2372,7 +2515,7 @@
 </file>
 
 <file path=word/footer2.xml><?xml version="1.0" encoding="utf-8"?>
-<w:ftr xmlns:wpc="http://schemas.microsoft.com/office/word/2010/wordprocessingCanvas" xmlns:cx="http://schemas.microsoft.com/office/drawing/2014/chartex" xmlns:cx1="http://schemas.microsoft.com/office/drawing/2015/9/8/chartex" xmlns:mc="http://schemas.openxmlformats.org/markup-compatibility/2006" xmlns:o="urn:schemas-microsoft-com:office:office" xmlns:r="http://schemas.openxmlformats.org/officeDocument/2006/relationships" xmlns:m="http://schemas.openxmlformats.org/officeDocument/2006/math" xmlns:v="urn:schemas-microsoft-com:vml" xmlns:wp14="http://schemas.microsoft.com/office/word/2010/wordprocessingDrawing" xmlns:wp="http://schemas.openxmlformats.org/drawingml/2006/wordprocessingDrawing" xmlns:w10="urn:schemas-microsoft-com:office:word" xmlns:w="http://schemas.openxmlformats.org/wordprocessingml/2006/main" xmlns:w14="http://schemas.microsoft.com/office/word/2010/wordml" xmlns:w15="http://schemas.microsoft.com/office/word/2012/wordml" xmlns:w16se="http://schemas.microsoft.com/office/word/2015/wordml/symex" xmlns:wpg="http://schemas.microsoft.com/office/word/2010/wordprocessingGroup" xmlns:wpi="http://schemas.microsoft.com/office/word/2010/wordprocessingInk" xmlns:wne="http://schemas.microsoft.com/office/word/2006/wordml" xmlns:wps="http://schemas.microsoft.com/office/word/2010/wordprocessingShape" mc:Ignorable="w14 w15 w16se wp14">
+<w:ftr xmlns:wpc="http://schemas.microsoft.com/office/word/2010/wordprocessingCanvas" xmlns:cx="http://schemas.microsoft.com/office/drawing/2014/chartex" xmlns:cx1="http://schemas.microsoft.com/office/drawing/2015/9/8/chartex" xmlns:cx2="http://schemas.microsoft.com/office/drawing/2015/10/21/chartex" xmlns:cx3="http://schemas.microsoft.com/office/drawing/2016/5/9/chartex" xmlns:cx4="http://schemas.microsoft.com/office/drawing/2016/5/10/chartex" xmlns:cx5="http://schemas.microsoft.com/office/drawing/2016/5/11/chartex" xmlns:cx6="http://schemas.microsoft.com/office/drawing/2016/5/12/chartex" xmlns:cx7="http://schemas.microsoft.com/office/drawing/2016/5/13/chartex" xmlns:cx8="http://schemas.microsoft.com/office/drawing/2016/5/14/chartex" xmlns:mc="http://schemas.openxmlformats.org/markup-compatibility/2006" xmlns:aink="http://schemas.microsoft.com/office/drawing/2016/ink" xmlns:am3d="http://schemas.microsoft.com/office/drawing/2017/model3d" xmlns:o="urn:schemas-microsoft-com:office:office" xmlns:oel="http://schemas.microsoft.com/office/2019/extlst" xmlns:r="http://schemas.openxmlformats.org/officeDocument/2006/relationships" xmlns:m="http://schemas.openxmlformats.org/officeDocument/2006/math" xmlns:v="urn:schemas-microsoft-com:vml" xmlns:wp14="http://schemas.microsoft.com/office/word/2010/wordprocessingDrawing" xmlns:wp="http://schemas.openxmlformats.org/drawingml/2006/wordprocessingDrawing" xmlns:w10="urn:schemas-microsoft-com:office:word" xmlns:w="http://schemas.openxmlformats.org/wordprocessingml/2006/main" xmlns:w14="http://schemas.microsoft.com/office/word/2010/wordml" xmlns:w15="http://schemas.microsoft.com/office/word/2012/wordml" xmlns:w16cex="http://schemas.microsoft.com/office/word/2018/wordml/cex" xmlns:w16cid="http://schemas.microsoft.com/office/word/2016/wordml/cid" xmlns:w16="http://schemas.microsoft.com/office/word/2018/wordml" xmlns:w16sdtdh="http://schemas.microsoft.com/office/word/2020/wordml/sdtdatahash" xmlns:w16se="http://schemas.microsoft.com/office/word/2015/wordml/symex" xmlns:wpg="http://schemas.microsoft.com/office/word/2010/wordprocessingGroup" xmlns:wpi="http://schemas.microsoft.com/office/word/2010/wordprocessingInk" xmlns:wne="http://schemas.microsoft.com/office/word/2006/wordml" xmlns:wps="http://schemas.microsoft.com/office/word/2010/wordprocessingShape" mc:Ignorable="w14 w15 w16se w16cid w16 w16cex w16sdtdh wp14">
   <w:p>
     <w:pPr>
       <w:widowControl w:val="0"/>
@@ -2389,7 +2532,7 @@
 </file>
 
 <file path=word/footnotes.xml><?xml version="1.0" encoding="utf-8"?>
-<w:footnotes xmlns:wpc="http://schemas.microsoft.com/office/word/2010/wordprocessingCanvas" xmlns:cx="http://schemas.microsoft.com/office/drawing/2014/chartex" xmlns:cx1="http://schemas.microsoft.com/office/drawing/2015/9/8/chartex" xmlns:mc="http://schemas.openxmlformats.org/markup-compatibility/2006" xmlns:o="urn:schemas-microsoft-com:office:office" xmlns:r="http://schemas.openxmlformats.org/officeDocument/2006/relationships" xmlns:m="http://schemas.openxmlformats.org/officeDocument/2006/math" xmlns:v="urn:schemas-microsoft-com:vml" xmlns:wp14="http://schemas.microsoft.com/office/word/2010/wordprocessingDrawing" xmlns:wp="http://schemas.openxmlformats.org/drawingml/2006/wordprocessingDrawing" xmlns:w10="urn:schemas-microsoft-com:office:word" xmlns:w="http://schemas.openxmlformats.org/wordprocessingml/2006/main" xmlns:w14="http://schemas.microsoft.com/office/word/2010/wordml" xmlns:w15="http://schemas.microsoft.com/office/word/2012/wordml" xmlns:w16se="http://schemas.microsoft.com/office/word/2015/wordml/symex" xmlns:wpg="http://schemas.microsoft.com/office/word/2010/wordprocessingGroup" xmlns:wpi="http://schemas.microsoft.com/office/word/2010/wordprocessingInk" xmlns:wne="http://schemas.microsoft.com/office/word/2006/wordml" xmlns:wps="http://schemas.microsoft.com/office/word/2010/wordprocessingShape" mc:Ignorable="w14 w15 w16se wp14">
+<w:footnotes xmlns:wpc="http://schemas.microsoft.com/office/word/2010/wordprocessingCanvas" xmlns:cx="http://schemas.microsoft.com/office/drawing/2014/chartex" xmlns:cx1="http://schemas.microsoft.com/office/drawing/2015/9/8/chartex" xmlns:cx2="http://schemas.microsoft.com/office/drawing/2015/10/21/chartex" xmlns:cx3="http://schemas.microsoft.com/office/drawing/2016/5/9/chartex" xmlns:cx4="http://schemas.microsoft.com/office/drawing/2016/5/10/chartex" xmlns:cx5="http://schemas.microsoft.com/office/drawing/2016/5/11/chartex" xmlns:cx6="http://schemas.microsoft.com/office/drawing/2016/5/12/chartex" xmlns:cx7="http://schemas.microsoft.com/office/drawing/2016/5/13/chartex" xmlns:cx8="http://schemas.microsoft.com/office/drawing/2016/5/14/chartex" xmlns:mc="http://schemas.openxmlformats.org/markup-compatibility/2006" xmlns:aink="http://schemas.microsoft.com/office/drawing/2016/ink" xmlns:am3d="http://schemas.microsoft.com/office/drawing/2017/model3d" xmlns:o="urn:schemas-microsoft-com:office:office" xmlns:oel="http://schemas.microsoft.com/office/2019/extlst" xmlns:r="http://schemas.openxmlformats.org/officeDocument/2006/relationships" xmlns:m="http://schemas.openxmlformats.org/officeDocument/2006/math" xmlns:v="urn:schemas-microsoft-com:vml" xmlns:wp14="http://schemas.microsoft.com/office/word/2010/wordprocessingDrawing" xmlns:wp="http://schemas.openxmlformats.org/drawingml/2006/wordprocessingDrawing" xmlns:w10="urn:schemas-microsoft-com:office:word" xmlns:w="http://schemas.openxmlformats.org/wordprocessingml/2006/main" xmlns:w14="http://schemas.microsoft.com/office/word/2010/wordml" xmlns:w15="http://schemas.microsoft.com/office/word/2012/wordml" xmlns:w16cex="http://schemas.microsoft.com/office/word/2018/wordml/cex" xmlns:w16cid="http://schemas.microsoft.com/office/word/2016/wordml/cid" xmlns:w16="http://schemas.microsoft.com/office/word/2018/wordml" xmlns:w16sdtdh="http://schemas.microsoft.com/office/word/2020/wordml/sdtdatahash" xmlns:w16se="http://schemas.microsoft.com/office/word/2015/wordml/symex" xmlns:wpg="http://schemas.microsoft.com/office/word/2010/wordprocessingGroup" xmlns:wpi="http://schemas.microsoft.com/office/word/2010/wordprocessingInk" xmlns:wne="http://schemas.microsoft.com/office/word/2006/wordml" xmlns:wps="http://schemas.microsoft.com/office/word/2010/wordprocessingShape" mc:Ignorable="w14 w15 w16se w16cid w16 w16cex w16sdtdh wp14">
   <w:footnote w:type="separator" w:id="-1">
     <w:p>
       <w:r>
@@ -2408,7 +2551,7 @@
 </file>
 
 <file path=word/header1.xml><?xml version="1.0" encoding="utf-8"?>
-<w:hdr xmlns:wpc="http://schemas.microsoft.com/office/word/2010/wordprocessingCanvas" xmlns:cx="http://schemas.microsoft.com/office/drawing/2014/chartex" xmlns:cx1="http://schemas.microsoft.com/office/drawing/2015/9/8/chartex" xmlns:mc="http://schemas.openxmlformats.org/markup-compatibility/2006" xmlns:o="urn:schemas-microsoft-com:office:office" xmlns:r="http://schemas.openxmlformats.org/officeDocument/2006/relationships" xmlns:m="http://schemas.openxmlformats.org/officeDocument/2006/math" xmlns:v="urn:schemas-microsoft-com:vml" xmlns:wp14="http://schemas.microsoft.com/office/word/2010/wordprocessingDrawing" xmlns:wp="http://schemas.openxmlformats.org/drawingml/2006/wordprocessingDrawing" xmlns:w10="urn:schemas-microsoft-com:office:word" xmlns:w="http://schemas.openxmlformats.org/wordprocessingml/2006/main" xmlns:w14="http://schemas.microsoft.com/office/word/2010/wordml" xmlns:w15="http://schemas.microsoft.com/office/word/2012/wordml" xmlns:w16se="http://schemas.microsoft.com/office/word/2015/wordml/symex" xmlns:wpg="http://schemas.microsoft.com/office/word/2010/wordprocessingGroup" xmlns:wpi="http://schemas.microsoft.com/office/word/2010/wordprocessingInk" xmlns:wne="http://schemas.microsoft.com/office/word/2006/wordml" xmlns:wps="http://schemas.microsoft.com/office/word/2010/wordprocessingShape" mc:Ignorable="w14 w15 w16se wp14">
+<w:hdr xmlns:wpc="http://schemas.microsoft.com/office/word/2010/wordprocessingCanvas" xmlns:cx="http://schemas.microsoft.com/office/drawing/2014/chartex" xmlns:cx1="http://schemas.microsoft.com/office/drawing/2015/9/8/chartex" xmlns:cx2="http://schemas.microsoft.com/office/drawing/2015/10/21/chartex" xmlns:cx3="http://schemas.microsoft.com/office/drawing/2016/5/9/chartex" xmlns:cx4="http://schemas.microsoft.com/office/drawing/2016/5/10/chartex" xmlns:cx5="http://schemas.microsoft.com/office/drawing/2016/5/11/chartex" xmlns:cx6="http://schemas.microsoft.com/office/drawing/2016/5/12/chartex" xmlns:cx7="http://schemas.microsoft.com/office/drawing/2016/5/13/chartex" xmlns:cx8="http://schemas.microsoft.com/office/drawing/2016/5/14/chartex" xmlns:mc="http://schemas.openxmlformats.org/markup-compatibility/2006" xmlns:aink="http://schemas.microsoft.com/office/drawing/2016/ink" xmlns:am3d="http://schemas.microsoft.com/office/drawing/2017/model3d" xmlns:o="urn:schemas-microsoft-com:office:office" xmlns:oel="http://schemas.microsoft.com/office/2019/extlst" xmlns:r="http://schemas.openxmlformats.org/officeDocument/2006/relationships" xmlns:m="http://schemas.openxmlformats.org/officeDocument/2006/math" xmlns:v="urn:schemas-microsoft-com:vml" xmlns:wp14="http://schemas.microsoft.com/office/word/2010/wordprocessingDrawing" xmlns:wp="http://schemas.openxmlformats.org/drawingml/2006/wordprocessingDrawing" xmlns:w10="urn:schemas-microsoft-com:office:word" xmlns:w="http://schemas.openxmlformats.org/wordprocessingml/2006/main" xmlns:w14="http://schemas.microsoft.com/office/word/2010/wordml" xmlns:w15="http://schemas.microsoft.com/office/word/2012/wordml" xmlns:w16cex="http://schemas.microsoft.com/office/word/2018/wordml/cex" xmlns:w16cid="http://schemas.microsoft.com/office/word/2016/wordml/cid" xmlns:w16="http://schemas.microsoft.com/office/word/2018/wordml" xmlns:w16sdtdh="http://schemas.microsoft.com/office/word/2020/wordml/sdtdatahash" xmlns:w16se="http://schemas.microsoft.com/office/word/2015/wordml/symex" xmlns:wpg="http://schemas.microsoft.com/office/word/2010/wordprocessingGroup" xmlns:wpi="http://schemas.microsoft.com/office/word/2010/wordprocessingInk" xmlns:wne="http://schemas.microsoft.com/office/word/2006/wordml" xmlns:wps="http://schemas.microsoft.com/office/word/2010/wordprocessingShape" mc:Ignorable="w14 w15 w16se w16cid w16 w16cex w16sdtdh wp14">
   <w:p>
     <w:pPr>
       <w:widowControl w:val="0"/>
@@ -2425,7 +2568,7 @@
 </file>
 
 <file path=word/header2.xml><?xml version="1.0" encoding="utf-8"?>
-<w:hdr xmlns:wpc="http://schemas.microsoft.com/office/word/2010/wordprocessingCanvas" xmlns:cx="http://schemas.microsoft.com/office/drawing/2014/chartex" xmlns:cx1="http://schemas.microsoft.com/office/drawing/2015/9/8/chartex" xmlns:mc="http://schemas.openxmlformats.org/markup-compatibility/2006" xmlns:o="urn:schemas-microsoft-com:office:office" xmlns:r="http://schemas.openxmlformats.org/officeDocument/2006/relationships" xmlns:m="http://schemas.openxmlformats.org/officeDocument/2006/math" xmlns:v="urn:schemas-microsoft-com:vml" xmlns:wp14="http://schemas.microsoft.com/office/word/2010/wordprocessingDrawing" xmlns:wp="http://schemas.openxmlformats.org/drawingml/2006/wordprocessingDrawing" xmlns:w10="urn:schemas-microsoft-com:office:word" xmlns:w="http://schemas.openxmlformats.org/wordprocessingml/2006/main" xmlns:w14="http://schemas.microsoft.com/office/word/2010/wordml" xmlns:w15="http://schemas.microsoft.com/office/word/2012/wordml" xmlns:w16se="http://schemas.microsoft.com/office/word/2015/wordml/symex" xmlns:wpg="http://schemas.microsoft.com/office/word/2010/wordprocessingGroup" xmlns:wpi="http://schemas.microsoft.com/office/word/2010/wordprocessingInk" xmlns:wne="http://schemas.microsoft.com/office/word/2006/wordml" xmlns:wps="http://schemas.microsoft.com/office/word/2010/wordprocessingShape" mc:Ignorable="w14 w15 w16se wp14">
+<w:hdr xmlns:wpc="http://schemas.microsoft.com/office/word/2010/wordprocessingCanvas" xmlns:cx="http://schemas.microsoft.com/office/drawing/2014/chartex" xmlns:cx1="http://schemas.microsoft.com/office/drawing/2015/9/8/chartex" xmlns:cx2="http://schemas.microsoft.com/office/drawing/2015/10/21/chartex" xmlns:cx3="http://schemas.microsoft.com/office/drawing/2016/5/9/chartex" xmlns:cx4="http://schemas.microsoft.com/office/drawing/2016/5/10/chartex" xmlns:cx5="http://schemas.microsoft.com/office/drawing/2016/5/11/chartex" xmlns:cx6="http://schemas.microsoft.com/office/drawing/2016/5/12/chartex" xmlns:cx7="http://schemas.microsoft.com/office/drawing/2016/5/13/chartex" xmlns:cx8="http://schemas.microsoft.com/office/drawing/2016/5/14/chartex" xmlns:mc="http://schemas.openxmlformats.org/markup-compatibility/2006" xmlns:aink="http://schemas.microsoft.com/office/drawing/2016/ink" xmlns:am3d="http://schemas.microsoft.com/office/drawing/2017/model3d" xmlns:o="urn:schemas-microsoft-com:office:office" xmlns:oel="http://schemas.microsoft.com/office/2019/extlst" xmlns:r="http://schemas.openxmlformats.org/officeDocument/2006/relationships" xmlns:m="http://schemas.openxmlformats.org/officeDocument/2006/math" xmlns:v="urn:schemas-microsoft-com:vml" xmlns:wp14="http://schemas.microsoft.com/office/word/2010/wordprocessingDrawing" xmlns:wp="http://schemas.openxmlformats.org/drawingml/2006/wordprocessingDrawing" xmlns:w10="urn:schemas-microsoft-com:office:word" xmlns:w="http://schemas.openxmlformats.org/wordprocessingml/2006/main" xmlns:w14="http://schemas.microsoft.com/office/word/2010/wordml" xmlns:w15="http://schemas.microsoft.com/office/word/2012/wordml" xmlns:w16cex="http://schemas.microsoft.com/office/word/2018/wordml/cex" xmlns:w16cid="http://schemas.microsoft.com/office/word/2016/wordml/cid" xmlns:w16="http://schemas.microsoft.com/office/word/2018/wordml" xmlns:w16sdtdh="http://schemas.microsoft.com/office/word/2020/wordml/sdtdatahash" xmlns:w16se="http://schemas.microsoft.com/office/word/2015/wordml/symex" xmlns:wpg="http://schemas.microsoft.com/office/word/2010/wordprocessingGroup" xmlns:wpi="http://schemas.microsoft.com/office/word/2010/wordprocessingInk" xmlns:wne="http://schemas.microsoft.com/office/word/2006/wordml" xmlns:wps="http://schemas.microsoft.com/office/word/2010/wordprocessingShape" mc:Ignorable="w14 w15 w16se w16cid w16 w16cex w16sdtdh wp14">
   <w:p>
     <w:pPr>
       <w:widowControl w:val="0"/>
@@ -2442,7 +2585,7 @@
 </file>
 
 <file path=word/numbering.xml><?xml version="1.0" encoding="utf-8"?>
-<w:numbering xmlns:wpc="http://schemas.microsoft.com/office/word/2010/wordprocessingCanvas" xmlns:cx="http://schemas.microsoft.com/office/drawing/2014/chartex" xmlns:cx1="http://schemas.microsoft.com/office/drawing/2015/9/8/chartex" xmlns:mc="http://schemas.openxmlformats.org/markup-compatibility/2006" xmlns:o="urn:schemas-microsoft-com:office:office" xmlns:r="http://schemas.openxmlformats.org/officeDocument/2006/relationships" xmlns:m="http://schemas.openxmlformats.org/officeDocument/2006/math" xmlns:v="urn:schemas-microsoft-com:vml" xmlns:wp14="http://schemas.microsoft.com/office/word/2010/wordprocessingDrawing" xmlns:wp="http://schemas.openxmlformats.org/drawingml/2006/wordprocessingDrawing" xmlns:w10="urn:schemas-microsoft-com:office:word" xmlns:w="http://schemas.openxmlformats.org/wordprocessingml/2006/main" xmlns:w14="http://schemas.microsoft.com/office/word/2010/wordml" xmlns:w15="http://schemas.microsoft.com/office/word/2012/wordml" xmlns:w16se="http://schemas.microsoft.com/office/word/2015/wordml/symex" xmlns:wpg="http://schemas.microsoft.com/office/word/2010/wordprocessingGroup" xmlns:wpi="http://schemas.microsoft.com/office/word/2010/wordprocessingInk" xmlns:wne="http://schemas.microsoft.com/office/word/2006/wordml" xmlns:wps="http://schemas.microsoft.com/office/word/2010/wordprocessingShape" mc:Ignorable="w14 w15 w16se wp14">
+<w:numbering xmlns:wpc="http://schemas.microsoft.com/office/word/2010/wordprocessingCanvas" xmlns:cx="http://schemas.microsoft.com/office/drawing/2014/chartex" xmlns:cx1="http://schemas.microsoft.com/office/drawing/2015/9/8/chartex" xmlns:cx2="http://schemas.microsoft.com/office/drawing/2015/10/21/chartex" xmlns:cx3="http://schemas.microsoft.com/office/drawing/2016/5/9/chartex" xmlns:cx4="http://schemas.microsoft.com/office/drawing/2016/5/10/chartex" xmlns:cx5="http://schemas.microsoft.com/office/drawing/2016/5/11/chartex" xmlns:cx6="http://schemas.microsoft.com/office/drawing/2016/5/12/chartex" xmlns:cx7="http://schemas.microsoft.com/office/drawing/2016/5/13/chartex" xmlns:cx8="http://schemas.microsoft.com/office/drawing/2016/5/14/chartex" xmlns:mc="http://schemas.openxmlformats.org/markup-compatibility/2006" xmlns:aink="http://schemas.microsoft.com/office/drawing/2016/ink" xmlns:am3d="http://schemas.microsoft.com/office/drawing/2017/model3d" xmlns:o="urn:schemas-microsoft-com:office:office" xmlns:oel="http://schemas.microsoft.com/office/2019/extlst" xmlns:r="http://schemas.openxmlformats.org/officeDocument/2006/relationships" xmlns:m="http://schemas.openxmlformats.org/officeDocument/2006/math" xmlns:v="urn:schemas-microsoft-com:vml" xmlns:wp14="http://schemas.microsoft.com/office/word/2010/wordprocessingDrawing" xmlns:wp="http://schemas.openxmlformats.org/drawingml/2006/wordprocessingDrawing" xmlns:w10="urn:schemas-microsoft-com:office:word" xmlns:w="http://schemas.openxmlformats.org/wordprocessingml/2006/main" xmlns:w14="http://schemas.microsoft.com/office/word/2010/wordml" xmlns:w15="http://schemas.microsoft.com/office/word/2012/wordml" xmlns:w16cex="http://schemas.microsoft.com/office/word/2018/wordml/cex" xmlns:w16cid="http://schemas.microsoft.com/office/word/2016/wordml/cid" xmlns:w16="http://schemas.microsoft.com/office/word/2018/wordml" xmlns:w16sdtdh="http://schemas.microsoft.com/office/word/2020/wordml/sdtdatahash" xmlns:w16se="http://schemas.microsoft.com/office/word/2015/wordml/symex" xmlns:wpg="http://schemas.microsoft.com/office/word/2010/wordprocessingGroup" xmlns:wpi="http://schemas.microsoft.com/office/word/2010/wordprocessingInk" xmlns:wne="http://schemas.microsoft.com/office/word/2006/wordml" xmlns:wps="http://schemas.microsoft.com/office/word/2010/wordprocessingShape" mc:Ignorable="w14 w15 w16se w16cid w16 w16cex w16sdtdh wp14">
   <w:abstractNum w:abstractNumId="0" w15:restartNumberingAfterBreak="1">
     <w:nsid w:val="FFFFFF7C"/>
     <w:multiLevelType w:val="singleLevel"/>
@@ -2608,38 +2751,38 @@
       </w:rPr>
     </w:lvl>
   </w:abstractNum>
-  <w:num w:numId="1">
+  <w:num w:numId="1" w16cid:durableId="251477907">
     <w:abstractNumId w:val="8"/>
   </w:num>
-  <w:num w:numId="2">
+  <w:num w:numId="2" w16cid:durableId="1698966799">
     <w:abstractNumId w:val="6"/>
   </w:num>
-  <w:num w:numId="3">
+  <w:num w:numId="3" w16cid:durableId="1198279145">
     <w:abstractNumId w:val="5"/>
   </w:num>
-  <w:num w:numId="4">
+  <w:num w:numId="4" w16cid:durableId="1725326116">
     <w:abstractNumId w:val="4"/>
   </w:num>
-  <w:num w:numId="5">
+  <w:num w:numId="5" w16cid:durableId="956062108">
     <w:abstractNumId w:val="7"/>
   </w:num>
-  <w:num w:numId="6">
+  <w:num w:numId="6" w16cid:durableId="1466584940">
     <w:abstractNumId w:val="3"/>
   </w:num>
-  <w:num w:numId="7">
+  <w:num w:numId="7" w16cid:durableId="1755858522">
     <w:abstractNumId w:val="2"/>
   </w:num>
-  <w:num w:numId="8">
+  <w:num w:numId="8" w16cid:durableId="1712917783">
     <w:abstractNumId w:val="1"/>
   </w:num>
-  <w:num w:numId="9">
+  <w:num w:numId="9" w16cid:durableId="373316338">
     <w:abstractNumId w:val="0"/>
   </w:num>
 </w:numbering>
 </file>
 
 <file path=word/styles.xml><?xml version="1.0" encoding="utf-8"?>
-<w:styles xmlns:mc="http://schemas.openxmlformats.org/markup-compatibility/2006" xmlns:r="http://schemas.openxmlformats.org/officeDocument/2006/relationships" xmlns:w="http://schemas.openxmlformats.org/wordprocessingml/2006/main" xmlns:w14="http://schemas.microsoft.com/office/word/2010/wordml" xmlns:w15="http://schemas.microsoft.com/office/word/2012/wordml" xmlns:w16se="http://schemas.microsoft.com/office/word/2015/wordml/symex" mc:Ignorable="w14 w15 w16se">
+<w:styles xmlns:mc="http://schemas.openxmlformats.org/markup-compatibility/2006" xmlns:r="http://schemas.openxmlformats.org/officeDocument/2006/relationships" xmlns:w="http://schemas.openxmlformats.org/wordprocessingml/2006/main" xmlns:w14="http://schemas.microsoft.com/office/word/2010/wordml" xmlns:w15="http://schemas.microsoft.com/office/word/2012/wordml" xmlns:w16cex="http://schemas.microsoft.com/office/word/2018/wordml/cex" xmlns:w16cid="http://schemas.microsoft.com/office/word/2016/wordml/cid" xmlns:w16="http://schemas.microsoft.com/office/word/2018/wordml" xmlns:w16sdtdh="http://schemas.microsoft.com/office/word/2020/wordml/sdtdatahash" xmlns:w16se="http://schemas.microsoft.com/office/word/2015/wordml/symex" mc:Ignorable="w14 w15 w16se w16cid w16 w16cex w16sdtdh">
   <w:docDefaults>
     <w:rPrDefault>
       <w:rPr>
@@ -2649,7 +2792,7 @@
     </w:rPrDefault>
     <w:pPrDefault/>
   </w:docDefaults>
-  <w:latentStyles w:defLockedState="0" w:defUIPriority="0" w:defSemiHidden="0" w:defUnhideWhenUsed="0" w:defQFormat="0" w:count="371">
+  <w:latentStyles w:defLockedState="0" w:defUIPriority="0" w:defSemiHidden="0" w:defUnhideWhenUsed="0" w:defQFormat="0" w:count="376">
     <w:lsdException w:name="Normal" w:qFormat="1"/>
     <w:lsdException w:name="heading 1" w:qFormat="1"/>
     <w:lsdException w:name="heading 2" w:qFormat="1"/>
@@ -3019,6 +3162,11 @@
     <w:lsdException w:name="List Table 5 Dark Accent 6" w:uiPriority="50"/>
     <w:lsdException w:name="List Table 6 Colorful Accent 6" w:uiPriority="51"/>
     <w:lsdException w:name="List Table 7 Colorful Accent 6" w:uiPriority="52"/>
+    <w:lsdException w:name="Mention" w:semiHidden="1" w:uiPriority="99" w:unhideWhenUsed="1"/>
+    <w:lsdException w:name="Smart Hyperlink" w:semiHidden="1" w:uiPriority="99" w:unhideWhenUsed="1"/>
+    <w:lsdException w:name="Hashtag" w:semiHidden="1" w:uiPriority="99" w:unhideWhenUsed="1"/>
+    <w:lsdException w:name="Unresolved Mention" w:semiHidden="1" w:uiPriority="99" w:unhideWhenUsed="1"/>
+    <w:lsdException w:name="Smart Link" w:semiHidden="1" w:uiPriority="99" w:unhideWhenUsed="1"/>
   </w:latentStyles>
   <w:style w:type="paragraph" w:default="1" w:styleId="Normal">
     <w:name w:val="Normal"/>

</xml_diff>